<commit_message>
Question 5 worked on and minimal doecument editing left
</commit_message>
<xml_diff>
--- a/Assignment 1.docx
+++ b/Assignment 1.docx
@@ -395,9 +395,9 @@
         </w:p>
         <w:p>
           <w:pPr>
-            <w:pStyle w:val="TOC1"/>
+            <w:pStyle w:val="TOC2"/>
             <w:tabs>
-              <w:tab w:val="left" w:pos="440"/>
+              <w:tab w:val="left" w:pos="660"/>
               <w:tab w:val="right" w:leader="dot" w:pos="9350"/>
             </w:tabs>
             <w:rPr>
@@ -423,11 +423,10 @@
             </w:rPr>
             <w:fldChar w:fldCharType="separate"/>
           </w:r>
-          <w:hyperlink w:anchor="_Toc62338327" w:history="1">
+          <w:hyperlink w:anchor="_Toc62344202" w:history="1">
             <w:r>
               <w:rPr>
                 <w:rStyle w:val="Hyperlink"/>
-                <w:rFonts w:ascii="Times New Roman" w:hAnsi="Times New Roman" w:cs="Times New Roman"/>
                 <w:noProof/>
               </w:rPr>
               <w:t>1.</w:t>
@@ -442,7 +441,6 @@
             <w:r>
               <w:rPr>
                 <w:rStyle w:val="Hyperlink"/>
-                <w:rFonts w:ascii="Times New Roman" w:hAnsi="Times New Roman" w:cs="Times New Roman"/>
                 <w:noProof/>
               </w:rPr>
               <w:t>Is JavaScript Interpreted Language in its entirety?</w:t>
@@ -466,7 +464,7 @@
                 <w:noProof/>
                 <w:webHidden/>
               </w:rPr>
-              <w:instrText xml:space="preserve"> PAGEREF _Toc62338327 \h </w:instrText>
+              <w:instrText xml:space="preserve"> PAGEREF _Toc62344202 \h </w:instrText>
             </w:r>
             <w:r>
               <w:rPr>
@@ -504,13 +502,12 @@
               <w:tab w:val="left" w:pos="660"/>
               <w:tab w:val="right" w:leader="dot" w:pos="9350"/>
             </w:tabs>
-            <w:ind w:left="0"/>
             <w:rPr>
               <w:rFonts w:eastAsiaTheme="minorEastAsia"/>
               <w:noProof/>
             </w:rPr>
           </w:pPr>
-          <w:hyperlink w:anchor="_Toc62338328" w:history="1">
+          <w:hyperlink w:anchor="_Toc62344203" w:history="1">
             <w:r>
               <w:rPr>
                 <w:rStyle w:val="Hyperlink"/>
@@ -553,7 +550,7 @@
                 <w:noProof/>
                 <w:webHidden/>
               </w:rPr>
-              <w:instrText xml:space="preserve"> PAGEREF _Toc62338328 \h </w:instrText>
+              <w:instrText xml:space="preserve"> PAGEREF _Toc62344203 \h </w:instrText>
             </w:r>
             <w:r>
               <w:rPr>
@@ -591,16 +588,16 @@
               <w:tab w:val="left" w:pos="660"/>
               <w:tab w:val="right" w:leader="dot" w:pos="9350"/>
             </w:tabs>
-            <w:ind w:left="0"/>
             <w:rPr>
               <w:rFonts w:eastAsiaTheme="minorEastAsia"/>
               <w:noProof/>
             </w:rPr>
           </w:pPr>
-          <w:hyperlink w:anchor="_Toc62338329" w:history="1">
+          <w:hyperlink w:anchor="_Toc62344204" w:history="1">
             <w:r>
               <w:rPr>
                 <w:rStyle w:val="Hyperlink"/>
+                <w:rFonts w:ascii="Times New Roman" w:hAnsi="Times New Roman" w:cs="Times New Roman"/>
                 <w:noProof/>
               </w:rPr>
               <w:t>3.</w:t>
@@ -615,6 +612,7 @@
             <w:r>
               <w:rPr>
                 <w:rStyle w:val="Hyperlink"/>
+                <w:rFonts w:ascii="Times New Roman" w:hAnsi="Times New Roman" w:cs="Times New Roman"/>
                 <w:noProof/>
               </w:rPr>
               <w:t>Why hoisting is different with let and const?</w:t>
@@ -638,7 +636,7 @@
                 <w:noProof/>
                 <w:webHidden/>
               </w:rPr>
-              <w:instrText xml:space="preserve"> PAGEREF _Toc62338329 \h </w:instrText>
+              <w:instrText xml:space="preserve"> PAGEREF _Toc62344204 \h </w:instrText>
             </w:r>
             <w:r>
               <w:rPr>
@@ -676,16 +674,16 @@
               <w:tab w:val="left" w:pos="660"/>
               <w:tab w:val="right" w:leader="dot" w:pos="9350"/>
             </w:tabs>
-            <w:ind w:left="0"/>
             <w:rPr>
               <w:rFonts w:eastAsiaTheme="minorEastAsia"/>
               <w:noProof/>
             </w:rPr>
           </w:pPr>
-          <w:hyperlink w:anchor="_Toc62338330" w:history="1">
+          <w:hyperlink w:anchor="_Toc62344205" w:history="1">
             <w:r>
               <w:rPr>
                 <w:rStyle w:val="Hyperlink"/>
+                <w:rFonts w:ascii="Times New Roman" w:hAnsi="Times New Roman" w:cs="Times New Roman"/>
                 <w:noProof/>
               </w:rPr>
               <w:t>4.</w:t>
@@ -700,6 +698,7 @@
             <w:r>
               <w:rPr>
                 <w:rStyle w:val="Hyperlink"/>
+                <w:rFonts w:ascii="Times New Roman" w:hAnsi="Times New Roman" w:cs="Times New Roman"/>
                 <w:noProof/>
               </w:rPr>
               <w:t>Semicolons in JavaScript: Use or Not use?</w:t>
@@ -723,7 +722,7 @@
                 <w:noProof/>
                 <w:webHidden/>
               </w:rPr>
-              <w:instrText xml:space="preserve"> PAGEREF _Toc62338330 \h </w:instrText>
+              <w:instrText xml:space="preserve"> PAGEREF _Toc62344205 \h </w:instrText>
             </w:r>
             <w:r>
               <w:rPr>
@@ -756,6 +755,92 @@
         </w:p>
         <w:p>
           <w:pPr>
+            <w:pStyle w:val="TOC2"/>
+            <w:tabs>
+              <w:tab w:val="left" w:pos="660"/>
+              <w:tab w:val="right" w:leader="dot" w:pos="9350"/>
+            </w:tabs>
+            <w:rPr>
+              <w:rFonts w:eastAsiaTheme="minorEastAsia"/>
+              <w:noProof/>
+            </w:rPr>
+          </w:pPr>
+          <w:hyperlink w:anchor="_Toc62344206" w:history="1">
+            <w:r>
+              <w:rPr>
+                <w:rStyle w:val="Hyperlink"/>
+                <w:rFonts w:ascii="Times New Roman" w:hAnsi="Times New Roman" w:cs="Times New Roman"/>
+                <w:noProof/>
+              </w:rPr>
+              <w:t>5.</w:t>
+            </w:r>
+            <w:r>
+              <w:rPr>
+                <w:rFonts w:eastAsiaTheme="minorEastAsia"/>
+                <w:noProof/>
+              </w:rPr>
+              <w:tab/>
+            </w:r>
+            <w:r>
+              <w:rPr>
+                <w:rStyle w:val="Hyperlink"/>
+                <w:rFonts w:ascii="Times New Roman" w:hAnsi="Times New Roman" w:cs="Times New Roman"/>
+                <w:noProof/>
+              </w:rPr>
+              <w:t>Expression vs Statement</w:t>
+            </w:r>
+            <w:r>
+              <w:rPr>
+                <w:noProof/>
+                <w:webHidden/>
+              </w:rPr>
+              <w:tab/>
+            </w:r>
+            <w:r>
+              <w:rPr>
+                <w:noProof/>
+                <w:webHidden/>
+              </w:rPr>
+              <w:fldChar w:fldCharType="begin"/>
+            </w:r>
+            <w:r>
+              <w:rPr>
+                <w:noProof/>
+                <w:webHidden/>
+              </w:rPr>
+              <w:instrText xml:space="preserve"> PAGEREF _Toc62344206 \h </w:instrText>
+            </w:r>
+            <w:r>
+              <w:rPr>
+                <w:noProof/>
+                <w:webHidden/>
+              </w:rPr>
+            </w:r>
+            <w:r>
+              <w:rPr>
+                <w:noProof/>
+                <w:webHidden/>
+              </w:rPr>
+              <w:fldChar w:fldCharType="separate"/>
+            </w:r>
+            <w:r>
+              <w:rPr>
+                <w:noProof/>
+                <w:webHidden/>
+              </w:rPr>
+              <w:t>8</w:t>
+            </w:r>
+            <w:r>
+              <w:rPr>
+                <w:noProof/>
+                <w:webHidden/>
+              </w:rPr>
+              <w:fldChar w:fldCharType="end"/>
+            </w:r>
+          </w:hyperlink>
+        </w:p>
+        <w:p>
+          <w:pPr>
             <w:rPr>
               <w:rFonts w:ascii="Times New Roman" w:hAnsi="Times New Roman" w:cs="Times New Roman"/>
             </w:rPr>
@@ -774,397 +859,324 @@
     </w:sdt>
     <w:p>
       <w:pPr>
-        <w:pStyle w:val="Heading1"/>
-        <w:numPr>
-          <w:ilvl w:val="0"/>
-          <w:numId w:val="4"/>
-        </w:numPr>
-        <w:rPr>
-          <w:rFonts w:ascii="Times New Roman" w:hAnsi="Times New Roman" w:cs="Times New Roman"/>
-          <w:sz w:val="22"/>
-          <w:szCs w:val="22"/>
-        </w:rPr>
-      </w:pPr>
-      <w:r>
-        <w:rPr>
-          <w:rFonts w:ascii="Times New Roman" w:hAnsi="Times New Roman" w:cs="Times New Roman"/>
-          <w:sz w:val="22"/>
-          <w:szCs w:val="22"/>
-        </w:rPr>
-        <w:br w:type="page"/>
-      </w:r>
-      <w:bookmarkStart w:id="0" w:name="_Toc62338327"/>
-      <w:r>
-        <w:rPr>
-          <w:rFonts w:ascii="Times New Roman" w:hAnsi="Times New Roman" w:cs="Times New Roman"/>
-          <w:sz w:val="22"/>
-          <w:szCs w:val="22"/>
-        </w:rPr>
-        <w:lastRenderedPageBreak/>
-        <w:t>Is JavaScript Interpreted Language in its entirety?</w:t>
-      </w:r>
-      <w:bookmarkEnd w:id="0"/>
-    </w:p>
-    <w:p>
-      <w:pPr>
-        <w:spacing w:line="259" w:lineRule="auto"/>
-        <w:rPr>
-          <w:rFonts w:ascii="Times New Roman" w:hAnsi="Times New Roman" w:cs="Times New Roman"/>
-        </w:rPr>
-      </w:pPr>
-      <w:r>
-        <w:rPr>
-          <w:rFonts w:ascii="Times New Roman" w:hAnsi="Times New Roman" w:cs="Times New Roman"/>
-        </w:rPr>
-        <w:t>To answer that we have to first consider what the meaning behind the words is, or how one language can be consider an interpreted language or a compiled one.</w:t>
-      </w:r>
-      <w:r>
-        <w:rPr>
-          <w:rFonts w:ascii="Times New Roman" w:hAnsi="Times New Roman" w:cs="Times New Roman"/>
-        </w:rPr>
-        <w:t xml:space="preserve"> Before that we have to know </w:t>
-      </w:r>
-      <w:r>
-        <w:rPr>
-          <w:rFonts w:ascii="Times New Roman" w:hAnsi="Times New Roman" w:cs="Times New Roman"/>
-        </w:rPr>
-        <w:t>what,</w:t>
-      </w:r>
-      <w:r>
-        <w:rPr>
-          <w:rFonts w:ascii="Times New Roman" w:hAnsi="Times New Roman" w:cs="Times New Roman"/>
-        </w:rPr>
-        <w:t xml:space="preserve"> they mean.</w:t>
-      </w:r>
-    </w:p>
-    <w:p>
-      <w:pPr>
-        <w:spacing w:line="259" w:lineRule="auto"/>
-        <w:rPr>
-          <w:rFonts w:ascii="Times New Roman" w:hAnsi="Times New Roman" w:cs="Times New Roman"/>
-        </w:rPr>
-      </w:pPr>
-      <w:r>
-        <w:rPr>
-          <w:rFonts w:ascii="Times New Roman" w:hAnsi="Times New Roman" w:cs="Times New Roman"/>
-        </w:rPr>
-        <w:t>what is an interpreted language?</w:t>
-      </w:r>
-    </w:p>
-    <w:p>
-      <w:pPr>
-        <w:spacing w:line="259" w:lineRule="auto"/>
-        <w:rPr>
-          <w:rFonts w:ascii="Times New Roman" w:hAnsi="Times New Roman" w:cs="Times New Roman"/>
-        </w:rPr>
-      </w:pPr>
-      <w:r>
-        <w:rPr>
-          <w:rFonts w:ascii="Times New Roman" w:hAnsi="Times New Roman" w:cs="Times New Roman"/>
-        </w:rPr>
-        <w:t>A language is consider interpreted when it converts one line of code into machine language at a time</w:t>
-      </w:r>
-      <w:r>
-        <w:rPr>
-          <w:rFonts w:ascii="Times New Roman" w:hAnsi="Times New Roman" w:cs="Times New Roman"/>
-        </w:rPr>
-        <w:t xml:space="preserve"> not being in need of a compiler to convert the content into machine code before being executed</w:t>
-      </w:r>
-      <w:r>
-        <w:rPr>
-          <w:rFonts w:ascii="Times New Roman" w:hAnsi="Times New Roman" w:cs="Times New Roman"/>
-        </w:rPr>
-        <w:t>. It achieves this by using an interpreter running over a virtual machine, executing the code line by line.</w:t>
-      </w:r>
-      <w:r>
-        <w:rPr>
-          <w:rFonts w:ascii="Times New Roman" w:hAnsi="Times New Roman" w:cs="Times New Roman"/>
-        </w:rPr>
-        <w:t xml:space="preserve"> </w:t>
-      </w:r>
-    </w:p>
-    <w:p>
-      <w:pPr>
-        <w:spacing w:line="259" w:lineRule="auto"/>
-        <w:rPr>
-          <w:rFonts w:ascii="Times New Roman" w:hAnsi="Times New Roman" w:cs="Times New Roman"/>
-        </w:rPr>
-      </w:pPr>
-      <w:r>
-        <w:rPr>
-          <w:rFonts w:ascii="Times New Roman" w:hAnsi="Times New Roman" w:cs="Times New Roman"/>
-        </w:rPr>
-        <w:t>What if it is a compiled one?</w:t>
-      </w:r>
-    </w:p>
-    <w:p>
-      <w:pPr>
-        <w:spacing w:line="259" w:lineRule="auto"/>
-        <w:rPr>
-          <w:rFonts w:ascii="Times New Roman" w:hAnsi="Times New Roman" w:cs="Times New Roman"/>
-        </w:rPr>
-      </w:pPr>
-      <w:r>
-        <w:rPr>
-          <w:rFonts w:ascii="Times New Roman" w:hAnsi="Times New Roman" w:cs="Times New Roman"/>
-        </w:rPr>
-        <w:t>Compiled languages use a compiler to compile the language to a machine code before being executed themselves</w:t>
-      </w:r>
-      <w:r>
-        <w:rPr>
-          <w:rFonts w:ascii="Times New Roman" w:hAnsi="Times New Roman" w:cs="Times New Roman"/>
-        </w:rPr>
-        <w:t>. This makes it that when a language is trying to be executed by the machine, it gets the full translated version of the programming language.</w:t>
-      </w:r>
-    </w:p>
-    <w:p>
-      <w:pPr>
-        <w:spacing w:line="259" w:lineRule="auto"/>
-        <w:rPr>
-          <w:rFonts w:ascii="Times New Roman" w:hAnsi="Times New Roman" w:cs="Times New Roman"/>
-        </w:rPr>
-      </w:pPr>
-      <w:r>
-        <w:rPr>
-          <w:rFonts w:ascii="Times New Roman" w:hAnsi="Times New Roman" w:cs="Times New Roman"/>
-        </w:rPr>
-        <w:t xml:space="preserve">To put it roughly as an example, </w:t>
-      </w:r>
-      <w:r>
-        <w:rPr>
-          <w:rFonts w:ascii="Times New Roman" w:hAnsi="Times New Roman" w:cs="Times New Roman"/>
-        </w:rPr>
-        <w:t xml:space="preserve">when a programming language is an interpreted one </w:t>
-      </w:r>
-      <w:proofErr w:type="spellStart"/>
-      <w:r>
-        <w:rPr>
-          <w:rFonts w:ascii="Times New Roman" w:hAnsi="Times New Roman" w:cs="Times New Roman"/>
-        </w:rPr>
-        <w:t>it</w:t>
-      </w:r>
-      <w:r>
-        <w:rPr>
-          <w:rFonts w:ascii="Times New Roman" w:hAnsi="Times New Roman" w:cs="Times New Roman"/>
-        </w:rPr>
-        <w:t>s</w:t>
-      </w:r>
-      <w:proofErr w:type="spellEnd"/>
-      <w:r>
-        <w:rPr>
-          <w:rFonts w:ascii="Times New Roman" w:hAnsi="Times New Roman" w:cs="Times New Roman"/>
-        </w:rPr>
-        <w:t xml:space="preserve"> like when a person is speaking in Russian or some other language you don’t understand and its being translated to you in every pause he takes, processing every word as you go. When it’s a compiled language it is the equivalent of buying the translated version of a book or novel to your language and you can read it continuously as one.</w:t>
-      </w:r>
-    </w:p>
-    <w:p>
-      <w:pPr>
-        <w:spacing w:line="259" w:lineRule="auto"/>
-        <w:rPr>
-          <w:rFonts w:ascii="Times New Roman" w:hAnsi="Times New Roman" w:cs="Times New Roman"/>
-        </w:rPr>
-      </w:pPr>
-      <w:r>
-        <w:rPr>
-          <w:rFonts w:ascii="Times New Roman" w:hAnsi="Times New Roman" w:cs="Times New Roman"/>
-        </w:rPr>
-        <w:t>What if we combine the two?</w:t>
-      </w:r>
-    </w:p>
-    <w:p>
-      <w:pPr>
-        <w:spacing w:line="259" w:lineRule="auto"/>
-        <w:rPr>
-          <w:rFonts w:ascii="Times New Roman" w:hAnsi="Times New Roman" w:cs="Times New Roman"/>
-        </w:rPr>
-      </w:pPr>
-    </w:p>
-    <w:p>
-      <w:pPr>
-        <w:spacing w:line="259" w:lineRule="auto"/>
-        <w:rPr>
-          <w:rFonts w:ascii="Times New Roman" w:hAnsi="Times New Roman" w:cs="Times New Roman"/>
-        </w:rPr>
-      </w:pPr>
-      <w:r>
-        <w:rPr>
-          <w:rFonts w:ascii="Times New Roman" w:hAnsi="Times New Roman" w:cs="Times New Roman"/>
-        </w:rPr>
-        <w:t>So</w:t>
-      </w:r>
-      <w:r>
-        <w:rPr>
-          <w:rFonts w:ascii="Times New Roman" w:hAnsi="Times New Roman" w:cs="Times New Roman"/>
-        </w:rPr>
-        <w:t>,</w:t>
-      </w:r>
-      <w:r>
-        <w:rPr>
-          <w:rFonts w:ascii="Times New Roman" w:hAnsi="Times New Roman" w:cs="Times New Roman"/>
-        </w:rPr>
-        <w:t xml:space="preserve"> is JavaScript </w:t>
-      </w:r>
-      <w:r>
-        <w:rPr>
-          <w:rFonts w:ascii="Times New Roman" w:hAnsi="Times New Roman" w:cs="Times New Roman"/>
-        </w:rPr>
-        <w:t>Interpreted in its entirety?</w:t>
-      </w:r>
-    </w:p>
-    <w:p>
-      <w:pPr>
-        <w:spacing w:line="259" w:lineRule="auto"/>
-        <w:rPr>
-          <w:rFonts w:ascii="Times New Roman" w:hAnsi="Times New Roman" w:cs="Times New Roman"/>
-        </w:rPr>
-      </w:pPr>
-      <w:r>
-        <w:rPr>
-          <w:rFonts w:ascii="Times New Roman" w:hAnsi="Times New Roman" w:cs="Times New Roman"/>
-        </w:rPr>
-        <w:t xml:space="preserve">No. </w:t>
-      </w:r>
-      <w:r>
-        <w:rPr>
-          <w:rFonts w:ascii="Times New Roman" w:hAnsi="Times New Roman" w:cs="Times New Roman"/>
-        </w:rPr>
-        <w:t xml:space="preserve">Maybe many years ago yes but with modern browser engine </w:t>
-      </w:r>
-      <w:r>
-        <w:rPr>
-          <w:rFonts w:ascii="Times New Roman" w:hAnsi="Times New Roman" w:cs="Times New Roman"/>
-        </w:rPr>
-        <w:t xml:space="preserve">which use engines like V8 translate the code into machine code, dropping the interpreter. It achieves such a task by changing the </w:t>
-      </w:r>
-      <w:r>
-        <w:rPr>
-          <w:rFonts w:ascii="Times New Roman" w:hAnsi="Times New Roman" w:cs="Times New Roman"/>
-        </w:rPr>
-        <w:t>JavaScript</w:t>
-      </w:r>
-      <w:r>
-        <w:rPr>
-          <w:rFonts w:ascii="Times New Roman" w:hAnsi="Times New Roman" w:cs="Times New Roman"/>
-        </w:rPr>
-        <w:t xml:space="preserve"> code into machine code at the execution by implementing a JIT compiler.</w:t>
-      </w:r>
-      <w:r>
-        <w:rPr>
-          <w:rFonts w:ascii="Times New Roman" w:hAnsi="Times New Roman" w:cs="Times New Roman"/>
-        </w:rPr>
-        <w:t xml:space="preserve"> </w:t>
-      </w:r>
-      <w:r>
-        <w:rPr>
-          <w:rFonts w:ascii="Times New Roman" w:hAnsi="Times New Roman" w:cs="Times New Roman"/>
-        </w:rPr>
-        <w:t xml:space="preserve">So, in simpler terms JavaScript </w:t>
-      </w:r>
-      <w:r>
-        <w:rPr>
-          <w:rFonts w:ascii="Times New Roman" w:hAnsi="Times New Roman" w:cs="Times New Roman"/>
-        </w:rPr>
-        <w:t>might be an interpreted language but it gets compiled</w:t>
-      </w:r>
-      <w:r>
-        <w:rPr>
-          <w:rFonts w:ascii="Times New Roman" w:hAnsi="Times New Roman" w:cs="Times New Roman"/>
-        </w:rPr>
-        <w:t>, for the machine we run the language on to understand the code or set of commands we gave it, it needs it to be translated.</w:t>
-      </w:r>
-      <w:r>
-        <w:rPr>
-          <w:rFonts w:ascii="Times New Roman" w:hAnsi="Times New Roman" w:cs="Times New Roman"/>
-        </w:rPr>
-        <w:t xml:space="preserve"> Hence the reason for it to be compiled.</w:t>
-      </w:r>
-    </w:p>
-    <w:p>
-      <w:pPr>
-        <w:spacing w:line="259" w:lineRule="auto"/>
-        <w:rPr>
-          <w:rFonts w:ascii="Times New Roman" w:hAnsi="Times New Roman" w:cs="Times New Roman"/>
-        </w:rPr>
-      </w:pPr>
-    </w:p>
-    <w:p>
-      <w:pPr>
-        <w:spacing w:line="259" w:lineRule="auto"/>
-        <w:rPr>
-          <w:rFonts w:ascii="Times New Roman" w:hAnsi="Times New Roman" w:cs="Times New Roman"/>
-        </w:rPr>
-      </w:pPr>
-    </w:p>
-    <w:p>
-      <w:pPr>
-        <w:spacing w:line="259" w:lineRule="auto"/>
-        <w:rPr>
-          <w:rFonts w:ascii="Times New Roman" w:hAnsi="Times New Roman" w:cs="Times New Roman"/>
-        </w:rPr>
-      </w:pPr>
-    </w:p>
-    <w:p>
-      <w:pPr>
-        <w:spacing w:line="259" w:lineRule="auto"/>
-        <w:rPr>
-          <w:rFonts w:ascii="Times New Roman" w:hAnsi="Times New Roman" w:cs="Times New Roman"/>
-        </w:rPr>
-      </w:pPr>
-    </w:p>
-    <w:p>
-      <w:pPr>
-        <w:spacing w:line="259" w:lineRule="auto"/>
-        <w:rPr>
-          <w:rFonts w:ascii="Times New Roman" w:hAnsi="Times New Roman" w:cs="Times New Roman"/>
-        </w:rPr>
-      </w:pPr>
-    </w:p>
-    <w:p>
-      <w:pPr>
-        <w:spacing w:line="259" w:lineRule="auto"/>
-        <w:rPr>
-          <w:rFonts w:ascii="Times New Roman" w:hAnsi="Times New Roman" w:cs="Times New Roman"/>
-        </w:rPr>
-      </w:pPr>
-    </w:p>
-    <w:p>
-      <w:pPr>
-        <w:spacing w:line="259" w:lineRule="auto"/>
-        <w:rPr>
-          <w:rFonts w:ascii="Times New Roman" w:hAnsi="Times New Roman" w:cs="Times New Roman"/>
-        </w:rPr>
-      </w:pPr>
-    </w:p>
-    <w:p>
-      <w:pPr>
-        <w:spacing w:line="259" w:lineRule="auto"/>
-        <w:rPr>
-          <w:rFonts w:ascii="Times New Roman" w:hAnsi="Times New Roman" w:cs="Times New Roman"/>
-        </w:rPr>
-      </w:pPr>
-    </w:p>
-    <w:p>
-      <w:pPr>
-        <w:spacing w:line="259" w:lineRule="auto"/>
-        <w:rPr>
-          <w:rFonts w:ascii="Times New Roman" w:hAnsi="Times New Roman" w:cs="Times New Roman"/>
-        </w:rPr>
-      </w:pPr>
-    </w:p>
-    <w:p>
-      <w:pPr>
-        <w:spacing w:line="259" w:lineRule="auto"/>
-        <w:rPr>
-          <w:rFonts w:ascii="Times New Roman" w:hAnsi="Times New Roman" w:cs="Times New Roman"/>
-        </w:rPr>
-      </w:pPr>
-    </w:p>
-    <w:p>
-      <w:pPr>
         <w:pStyle w:val="Heading2"/>
         <w:numPr>
           <w:ilvl w:val="0"/>
-          <w:numId w:val="4"/>
+          <w:numId w:val="11"/>
+        </w:numPr>
+      </w:pPr>
+      <w:r>
+        <w:br w:type="page"/>
+      </w:r>
+      <w:bookmarkStart w:id="0" w:name="_Toc62344202"/>
+      <w:r>
+        <w:lastRenderedPageBreak/>
+        <w:t>Is JavaScript Interpreted Language in its entirety?</w:t>
+      </w:r>
+      <w:bookmarkEnd w:id="0"/>
+    </w:p>
+    <w:p>
+      <w:pPr>
+        <w:spacing w:line="259" w:lineRule="auto"/>
+        <w:rPr>
+          <w:rFonts w:ascii="Times New Roman" w:hAnsi="Times New Roman" w:cs="Times New Roman"/>
+        </w:rPr>
+      </w:pPr>
+      <w:r>
+        <w:rPr>
+          <w:rFonts w:ascii="Times New Roman" w:hAnsi="Times New Roman" w:cs="Times New Roman"/>
+        </w:rPr>
+        <w:t xml:space="preserve">To answer that we have to first consider what the meaning behind the words is, or how one language can </w:t>
+      </w:r>
+      <w:proofErr w:type="gramStart"/>
+      <w:r>
+        <w:rPr>
+          <w:rFonts w:ascii="Times New Roman" w:hAnsi="Times New Roman" w:cs="Times New Roman"/>
+        </w:rPr>
+        <w:t>be</w:t>
+      </w:r>
+      <w:proofErr w:type="gramEnd"/>
+      <w:r>
+        <w:rPr>
+          <w:rFonts w:ascii="Times New Roman" w:hAnsi="Times New Roman" w:cs="Times New Roman"/>
+        </w:rPr>
+        <w:t xml:space="preserve"> consider an interpreted language or a compiled one.</w:t>
+      </w:r>
+      <w:r>
+        <w:rPr>
+          <w:rFonts w:ascii="Times New Roman" w:hAnsi="Times New Roman" w:cs="Times New Roman"/>
+        </w:rPr>
+        <w:t xml:space="preserve"> Before that we have to know </w:t>
+      </w:r>
+      <w:r>
+        <w:rPr>
+          <w:rFonts w:ascii="Times New Roman" w:hAnsi="Times New Roman" w:cs="Times New Roman"/>
+        </w:rPr>
+        <w:t>what,</w:t>
+      </w:r>
+      <w:r>
+        <w:rPr>
+          <w:rFonts w:ascii="Times New Roman" w:hAnsi="Times New Roman" w:cs="Times New Roman"/>
+        </w:rPr>
+        <w:t xml:space="preserve"> they mean.</w:t>
+      </w:r>
+    </w:p>
+    <w:p>
+      <w:pPr>
+        <w:spacing w:line="259" w:lineRule="auto"/>
+        <w:rPr>
+          <w:rFonts w:ascii="Times New Roman" w:hAnsi="Times New Roman" w:cs="Times New Roman"/>
+        </w:rPr>
+      </w:pPr>
+      <w:r>
+        <w:rPr>
+          <w:rFonts w:ascii="Times New Roman" w:hAnsi="Times New Roman" w:cs="Times New Roman"/>
+        </w:rPr>
+        <w:t>what is an interpreted language?</w:t>
+      </w:r>
+    </w:p>
+    <w:p>
+      <w:pPr>
+        <w:spacing w:line="259" w:lineRule="auto"/>
+        <w:rPr>
+          <w:rFonts w:ascii="Times New Roman" w:hAnsi="Times New Roman" w:cs="Times New Roman"/>
+        </w:rPr>
+      </w:pPr>
+      <w:r>
+        <w:rPr>
+          <w:rFonts w:ascii="Times New Roman" w:hAnsi="Times New Roman" w:cs="Times New Roman"/>
+        </w:rPr>
+        <w:t>A language is consider interpreted when it converts one line of code into machine language at a time</w:t>
+      </w:r>
+      <w:r>
+        <w:rPr>
+          <w:rFonts w:ascii="Times New Roman" w:hAnsi="Times New Roman" w:cs="Times New Roman"/>
+        </w:rPr>
+        <w:t xml:space="preserve"> not being in need of a compiler to convert the content into machine code before being executed</w:t>
+      </w:r>
+      <w:r>
+        <w:rPr>
+          <w:rFonts w:ascii="Times New Roman" w:hAnsi="Times New Roman" w:cs="Times New Roman"/>
+        </w:rPr>
+        <w:t>. It achieves this by using an interpreter running over a virtual machine, executing the code line by line.</w:t>
+      </w:r>
+      <w:r>
+        <w:rPr>
+          <w:rFonts w:ascii="Times New Roman" w:hAnsi="Times New Roman" w:cs="Times New Roman"/>
+        </w:rPr>
+        <w:t xml:space="preserve"> </w:t>
+      </w:r>
+    </w:p>
+    <w:p>
+      <w:pPr>
+        <w:spacing w:line="259" w:lineRule="auto"/>
+        <w:rPr>
+          <w:rFonts w:ascii="Times New Roman" w:hAnsi="Times New Roman" w:cs="Times New Roman"/>
+        </w:rPr>
+      </w:pPr>
+      <w:r>
+        <w:rPr>
+          <w:rFonts w:ascii="Times New Roman" w:hAnsi="Times New Roman" w:cs="Times New Roman"/>
+        </w:rPr>
+        <w:t>What if it is a compiled one?</w:t>
+      </w:r>
+    </w:p>
+    <w:p>
+      <w:pPr>
+        <w:spacing w:line="259" w:lineRule="auto"/>
+        <w:rPr>
+          <w:rFonts w:ascii="Times New Roman" w:hAnsi="Times New Roman" w:cs="Times New Roman"/>
+        </w:rPr>
+      </w:pPr>
+      <w:r>
+        <w:rPr>
+          <w:rFonts w:ascii="Times New Roman" w:hAnsi="Times New Roman" w:cs="Times New Roman"/>
+        </w:rPr>
+        <w:t>Compiled languages use a compiler to compile the language to a machine code before being executed themselves</w:t>
+      </w:r>
+      <w:r>
+        <w:rPr>
+          <w:rFonts w:ascii="Times New Roman" w:hAnsi="Times New Roman" w:cs="Times New Roman"/>
+        </w:rPr>
+        <w:t>. This makes it that when a language is trying to be executed by the machine, it gets the full translated version of the programming language.</w:t>
+      </w:r>
+    </w:p>
+    <w:p>
+      <w:pPr>
+        <w:spacing w:line="259" w:lineRule="auto"/>
+        <w:rPr>
+          <w:rFonts w:ascii="Times New Roman" w:hAnsi="Times New Roman" w:cs="Times New Roman"/>
+        </w:rPr>
+      </w:pPr>
+      <w:r>
+        <w:rPr>
+          <w:rFonts w:ascii="Times New Roman" w:hAnsi="Times New Roman" w:cs="Times New Roman"/>
+        </w:rPr>
+        <w:t xml:space="preserve">To put it roughly as an example, </w:t>
+      </w:r>
+      <w:r>
+        <w:rPr>
+          <w:rFonts w:ascii="Times New Roman" w:hAnsi="Times New Roman" w:cs="Times New Roman"/>
+        </w:rPr>
+        <w:t xml:space="preserve">when a programming language is an interpreted one </w:t>
+      </w:r>
+      <w:proofErr w:type="spellStart"/>
+      <w:r>
+        <w:rPr>
+          <w:rFonts w:ascii="Times New Roman" w:hAnsi="Times New Roman" w:cs="Times New Roman"/>
+        </w:rPr>
+        <w:t>it</w:t>
+      </w:r>
+      <w:r>
+        <w:rPr>
+          <w:rFonts w:ascii="Times New Roman" w:hAnsi="Times New Roman" w:cs="Times New Roman"/>
+        </w:rPr>
+        <w:t>s</w:t>
+      </w:r>
+      <w:proofErr w:type="spellEnd"/>
+      <w:r>
+        <w:rPr>
+          <w:rFonts w:ascii="Times New Roman" w:hAnsi="Times New Roman" w:cs="Times New Roman"/>
+        </w:rPr>
+        <w:t xml:space="preserve"> like when a person is speaking in Russian or some other language you don’t understand and its being translated to you in every pause he takes, processing every word as you go. When it’s a compiled language it is the equivalent of buying the translated version of a book or novel to your language and you can read it continuously as one.</w:t>
+      </w:r>
+    </w:p>
+    <w:p>
+      <w:pPr>
+        <w:spacing w:line="259" w:lineRule="auto"/>
+        <w:rPr>
+          <w:rFonts w:ascii="Times New Roman" w:hAnsi="Times New Roman" w:cs="Times New Roman"/>
+        </w:rPr>
+      </w:pPr>
+      <w:r>
+        <w:rPr>
+          <w:rFonts w:ascii="Times New Roman" w:hAnsi="Times New Roman" w:cs="Times New Roman"/>
+        </w:rPr>
+        <w:t>What if we combine the two?</w:t>
+      </w:r>
+    </w:p>
+    <w:p>
+      <w:pPr>
+        <w:spacing w:line="259" w:lineRule="auto"/>
+        <w:rPr>
+          <w:rFonts w:ascii="Times New Roman" w:hAnsi="Times New Roman" w:cs="Times New Roman"/>
+        </w:rPr>
+      </w:pPr>
+    </w:p>
+    <w:p>
+      <w:pPr>
+        <w:spacing w:line="259" w:lineRule="auto"/>
+        <w:rPr>
+          <w:rFonts w:ascii="Times New Roman" w:hAnsi="Times New Roman" w:cs="Times New Roman"/>
+        </w:rPr>
+      </w:pPr>
+      <w:r>
+        <w:rPr>
+          <w:rFonts w:ascii="Times New Roman" w:hAnsi="Times New Roman" w:cs="Times New Roman"/>
+        </w:rPr>
+        <w:t>So</w:t>
+      </w:r>
+      <w:r>
+        <w:rPr>
+          <w:rFonts w:ascii="Times New Roman" w:hAnsi="Times New Roman" w:cs="Times New Roman"/>
+        </w:rPr>
+        <w:t>,</w:t>
+      </w:r>
+      <w:r>
+        <w:rPr>
+          <w:rFonts w:ascii="Times New Roman" w:hAnsi="Times New Roman" w:cs="Times New Roman"/>
+        </w:rPr>
+        <w:t xml:space="preserve"> is JavaScript </w:t>
+      </w:r>
+      <w:r>
+        <w:rPr>
+          <w:rFonts w:ascii="Times New Roman" w:hAnsi="Times New Roman" w:cs="Times New Roman"/>
+        </w:rPr>
+        <w:t>Interpreted in its entirety?</w:t>
+      </w:r>
+    </w:p>
+    <w:p>
+      <w:pPr>
+        <w:spacing w:line="259" w:lineRule="auto"/>
+        <w:rPr>
+          <w:rFonts w:ascii="Times New Roman" w:hAnsi="Times New Roman" w:cs="Times New Roman"/>
+        </w:rPr>
+      </w:pPr>
+      <w:r>
+        <w:rPr>
+          <w:rFonts w:ascii="Times New Roman" w:hAnsi="Times New Roman" w:cs="Times New Roman"/>
+        </w:rPr>
+        <w:t xml:space="preserve">No. </w:t>
+      </w:r>
+      <w:r>
+        <w:rPr>
+          <w:rFonts w:ascii="Times New Roman" w:hAnsi="Times New Roman" w:cs="Times New Roman"/>
+        </w:rPr>
+        <w:t xml:space="preserve">Maybe many years ago yes but with modern browser engine </w:t>
+      </w:r>
+      <w:r>
+        <w:rPr>
+          <w:rFonts w:ascii="Times New Roman" w:hAnsi="Times New Roman" w:cs="Times New Roman"/>
+        </w:rPr>
+        <w:t xml:space="preserve">which use engines like V8 translate the code into machine code, dropping the interpreter. It achieves such a task by changing the </w:t>
+      </w:r>
+      <w:r>
+        <w:rPr>
+          <w:rFonts w:ascii="Times New Roman" w:hAnsi="Times New Roman" w:cs="Times New Roman"/>
+        </w:rPr>
+        <w:t>JavaScript</w:t>
+      </w:r>
+      <w:r>
+        <w:rPr>
+          <w:rFonts w:ascii="Times New Roman" w:hAnsi="Times New Roman" w:cs="Times New Roman"/>
+        </w:rPr>
+        <w:t xml:space="preserve"> code into machine code at the execution by implementing a JIT compiler.</w:t>
+      </w:r>
+      <w:r>
+        <w:rPr>
+          <w:rFonts w:ascii="Times New Roman" w:hAnsi="Times New Roman" w:cs="Times New Roman"/>
+        </w:rPr>
+        <w:t xml:space="preserve"> </w:t>
+      </w:r>
+      <w:r>
+        <w:rPr>
+          <w:rFonts w:ascii="Times New Roman" w:hAnsi="Times New Roman" w:cs="Times New Roman"/>
+        </w:rPr>
+        <w:t xml:space="preserve">So, in simpler terms JavaScript </w:t>
+      </w:r>
+      <w:r>
+        <w:rPr>
+          <w:rFonts w:ascii="Times New Roman" w:hAnsi="Times New Roman" w:cs="Times New Roman"/>
+        </w:rPr>
+        <w:t>might be an interpreted language but it gets compiled</w:t>
+      </w:r>
+      <w:r>
+        <w:rPr>
+          <w:rFonts w:ascii="Times New Roman" w:hAnsi="Times New Roman" w:cs="Times New Roman"/>
+        </w:rPr>
+        <w:t>, for the machine we run the language on to understand the code or set of commands we gave it, it needs it to be translated.</w:t>
+      </w:r>
+      <w:r>
+        <w:rPr>
+          <w:rFonts w:ascii="Times New Roman" w:hAnsi="Times New Roman" w:cs="Times New Roman"/>
+        </w:rPr>
+        <w:t xml:space="preserve"> Hence the reason for it to be compiled.</w:t>
+      </w:r>
+    </w:p>
+    <w:p>
+      <w:pPr>
+        <w:spacing w:line="259" w:lineRule="auto"/>
+        <w:rPr>
+          <w:rFonts w:ascii="Times New Roman" w:hAnsi="Times New Roman" w:cs="Times New Roman"/>
+        </w:rPr>
+      </w:pPr>
+    </w:p>
+    <w:p>
+      <w:pPr>
+        <w:pStyle w:val="Heading2"/>
+        <w:numPr>
+          <w:ilvl w:val="0"/>
+          <w:numId w:val="11"/>
         </w:numPr>
         <w:rPr>
           <w:rStyle w:val="Heading2Char"/>
@@ -1173,7 +1185,7 @@
           <w:szCs w:val="22"/>
         </w:rPr>
       </w:pPr>
-      <w:bookmarkStart w:id="1" w:name="_Toc62338328"/>
+      <w:bookmarkStart w:id="1" w:name="_Toc62344203"/>
       <w:r>
         <w:rPr>
           <w:rStyle w:val="Heading2Char"/>
@@ -1181,12 +1193,17 @@
           <w:sz w:val="22"/>
           <w:szCs w:val="22"/>
         </w:rPr>
-        <w:lastRenderedPageBreak/>
         <w:t>The history of “typeof null”</w:t>
       </w:r>
       <w:bookmarkEnd w:id="1"/>
     </w:p>
-    <w:p/>
+    <w:p>
+      <w:pPr>
+        <w:rPr>
+          <w:rFonts w:ascii="Times New Roman" w:hAnsi="Times New Roman" w:cs="Times New Roman"/>
+        </w:rPr>
+      </w:pPr>
+    </w:p>
     <w:p>
       <w:pPr>
         <w:rPr>
@@ -1325,6 +1342,7 @@
         <w:rPr>
           <w:rFonts w:ascii="Times New Roman" w:hAnsi="Times New Roman" w:cs="Times New Roman"/>
         </w:rPr>
+        <w:lastRenderedPageBreak/>
         <w:t xml:space="preserve">Which will return the data type </w:t>
       </w:r>
       <w:r>
@@ -1738,15 +1756,7 @@
           <w:color w:val="202124"/>
           <w:shd w:val="clear" w:color="auto" w:fill="FFFFFF"/>
         </w:rPr>
-        <w:t>1073741824</w:t>
-      </w:r>
-      <w:r>
-        <w:rPr>
-          <w:rFonts w:ascii="Times New Roman" w:hAnsi="Times New Roman" w:cs="Times New Roman"/>
-          <w:color w:val="202124"/>
-          <w:shd w:val="clear" w:color="auto" w:fill="FFFFFF"/>
-        </w:rPr>
-        <w:t>.</w:t>
+        <w:t>1073741824.</w:t>
       </w:r>
     </w:p>
     <w:p>
@@ -1777,15 +1787,7 @@
           <w:color w:val="000000"/>
           <w:shd w:val="clear" w:color="auto" w:fill="FFFFFF"/>
         </w:rPr>
-        <w:t>was the machine code NULL pointer</w:t>
-      </w:r>
-      <w:r>
-        <w:rPr>
-          <w:rFonts w:ascii="Times New Roman" w:hAnsi="Times New Roman" w:cs="Times New Roman"/>
-          <w:color w:val="000000"/>
-          <w:shd w:val="clear" w:color="auto" w:fill="FFFFFF"/>
-        </w:rPr>
-        <w:t xml:space="preserve"> or it was also the object that referenced zero.</w:t>
+        <w:t>was the machine code NULL pointer or it was also the object that referenced zero.</w:t>
       </w:r>
     </w:p>
     <w:p>
@@ -1852,25 +1854,7 @@
         <w:rPr>
           <w:rFonts w:ascii="Times New Roman" w:hAnsi="Times New Roman" w:cs="Times New Roman"/>
         </w:rPr>
-        <w:t>fix was proposed to change</w:t>
-      </w:r>
-      <w:r>
-        <w:rPr>
-          <w:rFonts w:ascii="Times New Roman" w:hAnsi="Times New Roman" w:cs="Times New Roman"/>
-        </w:rPr>
-        <w:t xml:space="preserve"> type of null ==</w:t>
-      </w:r>
-      <w:r>
-        <w:rPr>
-          <w:rFonts w:ascii="Times New Roman" w:hAnsi="Times New Roman" w:cs="Times New Roman"/>
-        </w:rPr>
-        <w:t> </w:t>
-      </w:r>
-      <w:r>
-        <w:rPr>
-          <w:rFonts w:ascii="Times New Roman" w:hAnsi="Times New Roman" w:cs="Times New Roman"/>
-        </w:rPr>
-        <w:t>“Object” typeof null == “null”</w:t>
+        <w:t>fix was proposed to change type of null == “Object” typeof null == “null”</w:t>
       </w:r>
       <w:r>
         <w:rPr>
@@ -1921,7 +1905,6 @@
           <w:rFonts w:ascii="Times New Roman" w:hAnsi="Times New Roman" w:cs="Times New Roman"/>
           <w:shd w:val="clear" w:color="auto" w:fill="FFFFFF"/>
         </w:rPr>
-        <w:lastRenderedPageBreak/>
         <w:t>But the reason behind this obvious bug is that JavaScript was made is the littlest time possible making every error right as small or as big wasn’t as a concern as time was.</w:t>
       </w:r>
     </w:p>
@@ -1930,44 +1913,60 @@
         <w:pStyle w:val="Heading2"/>
         <w:numPr>
           <w:ilvl w:val="0"/>
-          <w:numId w:val="4"/>
+          <w:numId w:val="11"/>
         </w:numPr>
-      </w:pPr>
-      <w:bookmarkStart w:id="2" w:name="_Toc62338329"/>
-      <w:r>
-        <w:t>W</w:t>
-      </w:r>
-      <w:r>
-        <w:t>hy hoisting</w:t>
-      </w:r>
-      <w:r>
-        <w:t xml:space="preserve"> is different with </w:t>
+        <w:rPr>
+          <w:rFonts w:ascii="Times New Roman" w:hAnsi="Times New Roman" w:cs="Times New Roman"/>
+        </w:rPr>
+      </w:pPr>
+      <w:bookmarkStart w:id="2" w:name="_Toc62344204"/>
+      <w:r>
+        <w:rPr>
+          <w:rFonts w:ascii="Times New Roman" w:hAnsi="Times New Roman" w:cs="Times New Roman"/>
+        </w:rPr>
+        <w:t xml:space="preserve">Why hoisting is different with </w:t>
       </w:r>
       <w:proofErr w:type="spellStart"/>
       <w:r>
+        <w:rPr>
+          <w:rFonts w:ascii="Times New Roman" w:hAnsi="Times New Roman" w:cs="Times New Roman"/>
+        </w:rPr>
         <w:t>let</w:t>
       </w:r>
       <w:proofErr w:type="spellEnd"/>
       <w:r>
-        <w:t xml:space="preserve"> and const</w:t>
-      </w:r>
-      <w:r>
-        <w:t>?</w:t>
+        <w:rPr>
+          <w:rFonts w:ascii="Times New Roman" w:hAnsi="Times New Roman" w:cs="Times New Roman"/>
+        </w:rPr>
+        <w:t xml:space="preserve"> and const?</w:t>
       </w:r>
       <w:bookmarkEnd w:id="2"/>
     </w:p>
-    <w:p/>
-    <w:p>
-      <w:pPr>
-        <w:rPr>
-          <w:rFonts w:ascii="Times New Roman" w:hAnsi="Times New Roman" w:cs="Times New Roman"/>
-        </w:rPr>
-      </w:pPr>
-      <w:r>
-        <w:rPr>
-          <w:rFonts w:ascii="Times New Roman" w:hAnsi="Times New Roman" w:cs="Times New Roman"/>
-        </w:rPr>
-        <w:t>Before seeing the difference between hoisting in let and const let us see what hoisting itself is. Hoisting</w:t>
+    <w:p>
+      <w:pPr>
+        <w:rPr>
+          <w:rFonts w:ascii="Times New Roman" w:hAnsi="Times New Roman" w:cs="Times New Roman"/>
+        </w:rPr>
+      </w:pPr>
+    </w:p>
+    <w:p>
+      <w:pPr>
+        <w:rPr>
+          <w:rFonts w:ascii="Times New Roman" w:hAnsi="Times New Roman" w:cs="Times New Roman"/>
+        </w:rPr>
+      </w:pPr>
+      <w:r>
+        <w:rPr>
+          <w:rFonts w:ascii="Times New Roman" w:hAnsi="Times New Roman" w:cs="Times New Roman"/>
+        </w:rPr>
+        <w:t xml:space="preserve">Before seeing the difference between hoisting in let and const let us see what hoisting itself is. </w:t>
+      </w:r>
+      <w:proofErr w:type="gramStart"/>
+      <w:r>
+        <w:rPr>
+          <w:rFonts w:ascii="Times New Roman" w:hAnsi="Times New Roman" w:cs="Times New Roman"/>
+        </w:rPr>
+        <w:t>Hoisting</w:t>
       </w:r>
       <w:r>
         <w:rPr>
@@ -1981,7 +1980,16 @@
           <w:spacing w:val="-1"/>
           <w:shd w:val="clear" w:color="auto" w:fill="FFFFFF"/>
         </w:rPr>
-        <w:t xml:space="preserve"> is described as the moving of </w:t>
+        <w:t xml:space="preserve"> is</w:t>
+      </w:r>
+      <w:proofErr w:type="gramEnd"/>
+      <w:r>
+        <w:rPr>
+          <w:rFonts w:ascii="Times New Roman" w:hAnsi="Times New Roman" w:cs="Times New Roman"/>
+          <w:spacing w:val="-1"/>
+          <w:shd w:val="clear" w:color="auto" w:fill="FFFFFF"/>
+        </w:rPr>
+        <w:t xml:space="preserve"> described as the moving of </w:t>
       </w:r>
       <w:r>
         <w:rPr>
@@ -2045,56 +2053,50 @@
           <w:spacing w:val="-1"/>
           <w:shd w:val="clear" w:color="auto" w:fill="FFFFFF"/>
         </w:rPr>
-        <w:t>to the top of their (global or function) scope.</w:t>
-      </w:r>
-      <w:r>
+        <w:t xml:space="preserve">to the top of their (global or function) scope. So, </w:t>
+      </w:r>
+      <w:r>
+        <w:rPr>
+          <w:rFonts w:ascii="Times New Roman" w:hAnsi="Times New Roman" w:cs="Times New Roman"/>
+        </w:rPr>
+        <w:t>in JavaScript</w:t>
+      </w:r>
+      <w:r>
+        <w:rPr>
+          <w:rFonts w:ascii="Times New Roman" w:hAnsi="Times New Roman" w:cs="Times New Roman"/>
+        </w:rPr>
+        <w:t xml:space="preserve"> the interpreter goes through the cod twice, the steps are</w:t>
+      </w:r>
+      <w:r>
+        <w:rPr>
+          <w:rFonts w:ascii="Times New Roman" w:hAnsi="Times New Roman" w:cs="Times New Roman"/>
+        </w:rPr>
+        <w:t xml:space="preserve"> defined in two phase the compilation phase and the execution phase.</w:t>
+      </w:r>
+    </w:p>
+    <w:p>
+      <w:pPr>
         <w:rPr>
           <w:rFonts w:ascii="Times New Roman" w:hAnsi="Times New Roman" w:cs="Times New Roman"/>
           <w:spacing w:val="-1"/>
           <w:shd w:val="clear" w:color="auto" w:fill="FFFFFF"/>
         </w:rPr>
-        <w:t xml:space="preserve"> So, </w:t>
-      </w:r>
-      <w:r>
-        <w:rPr>
-          <w:rFonts w:ascii="Times New Roman" w:hAnsi="Times New Roman" w:cs="Times New Roman"/>
-        </w:rPr>
-        <w:t>in JavaScript</w:t>
-      </w:r>
-      <w:r>
-        <w:rPr>
-          <w:rFonts w:ascii="Times New Roman" w:hAnsi="Times New Roman" w:cs="Times New Roman"/>
-        </w:rPr>
-        <w:t xml:space="preserve"> the interpreter goes through the cod twice, the steps are</w:t>
-      </w:r>
-      <w:r>
-        <w:rPr>
-          <w:rFonts w:ascii="Times New Roman" w:hAnsi="Times New Roman" w:cs="Times New Roman"/>
-        </w:rPr>
-        <w:t xml:space="preserve"> defined </w:t>
-      </w:r>
-      <w:r>
-        <w:rPr>
-          <w:rFonts w:ascii="Times New Roman" w:hAnsi="Times New Roman" w:cs="Times New Roman"/>
-        </w:rPr>
-        <w:t>in two phase the compilation phase and the execution phase.</w:t>
-      </w:r>
-    </w:p>
-    <w:p>
-      <w:pPr>
+      </w:pPr>
+      <w:r>
         <w:rPr>
           <w:rFonts w:ascii="Times New Roman" w:hAnsi="Times New Roman" w:cs="Times New Roman"/>
           <w:spacing w:val="-1"/>
           <w:shd w:val="clear" w:color="auto" w:fill="FFFFFF"/>
         </w:rPr>
-      </w:pPr>
+        <w:t>The compilation phase, in which is where variables and functions are stored in memory before the rest of your code is read, by this it means that the declared variables already have been put in store before being executed, creating the illusion of “moving” to the top of their scope hence they have been hoisted.</w:t>
+      </w:r>
       <w:r>
         <w:rPr>
           <w:rFonts w:ascii="Times New Roman" w:hAnsi="Times New Roman" w:cs="Times New Roman"/>
           <w:spacing w:val="-1"/>
           <w:shd w:val="clear" w:color="auto" w:fill="FFFFFF"/>
         </w:rPr>
-        <w:t>T</w:t>
+        <w:t xml:space="preserve"> While the variables are hoisted the interpreter gives them a value for initialization purposes as undefined.</w:t>
       </w:r>
       <w:r>
         <w:rPr>
@@ -2102,23 +2104,25 @@
           <w:spacing w:val="-1"/>
           <w:shd w:val="clear" w:color="auto" w:fill="FFFFFF"/>
         </w:rPr>
-        <w:t>he compilation phase</w:t>
-      </w:r>
-      <w:r>
+        <w:t xml:space="preserve"> After the variables mentioned above have been hoisted the second step proceeds, it being the execution. </w:t>
+      </w:r>
+    </w:p>
+    <w:p>
+      <w:pPr>
         <w:rPr>
           <w:rFonts w:ascii="Times New Roman" w:hAnsi="Times New Roman" w:cs="Times New Roman"/>
           <w:spacing w:val="-1"/>
           <w:shd w:val="clear" w:color="auto" w:fill="FFFFFF"/>
         </w:rPr>
-        <w:t xml:space="preserve">, in which is where </w:t>
-      </w:r>
+      </w:pPr>
       <w:r>
         <w:rPr>
           <w:rFonts w:ascii="Times New Roman" w:hAnsi="Times New Roman" w:cs="Times New Roman"/>
           <w:spacing w:val="-1"/>
           <w:shd w:val="clear" w:color="auto" w:fill="FFFFFF"/>
         </w:rPr>
-        <w:t xml:space="preserve">variables and functions are stored in memory before the rest of your code is read, </w:t>
+        <w:lastRenderedPageBreak/>
+        <w:t xml:space="preserve">In the execution phase JavaScript’s Interpreter will start again from the first line of code but this time instead of </w:t>
       </w:r>
       <w:r>
         <w:rPr>
@@ -2126,23 +2130,24 @@
           <w:spacing w:val="-1"/>
           <w:shd w:val="clear" w:color="auto" w:fill="FFFFFF"/>
         </w:rPr>
-        <w:t xml:space="preserve">by this it means that the </w:t>
-      </w:r>
-      <w:r>
+        <w:t>storing them in a memory, the interpreter works its way down the code assigning the variables hosted in the first phase values of their specific data types, and in the same phase processing the functions.</w:t>
+      </w:r>
+    </w:p>
+    <w:p>
+      <w:pPr>
         <w:rPr>
           <w:rFonts w:ascii="Times New Roman" w:hAnsi="Times New Roman" w:cs="Times New Roman"/>
           <w:spacing w:val="-1"/>
           <w:shd w:val="clear" w:color="auto" w:fill="FFFFFF"/>
         </w:rPr>
-        <w:t xml:space="preserve">declared </w:t>
-      </w:r>
+      </w:pPr>
       <w:r>
         <w:rPr>
           <w:rFonts w:ascii="Times New Roman" w:hAnsi="Times New Roman" w:cs="Times New Roman"/>
           <w:spacing w:val="-1"/>
           <w:shd w:val="clear" w:color="auto" w:fill="FFFFFF"/>
         </w:rPr>
-        <w:t xml:space="preserve">variables already have been put in store before being </w:t>
+        <w:t xml:space="preserve">So now that we know how a variable can be hoisted, “how does it being hoisted using let and const make a difference?” or “does it have one?”. The answer to that is a simple yes, when a variable is hoisted using “var” </w:t>
       </w:r>
       <w:r>
         <w:rPr>
@@ -2150,122 +2155,42 @@
           <w:spacing w:val="-1"/>
           <w:shd w:val="clear" w:color="auto" w:fill="FFFFFF"/>
         </w:rPr>
-        <w:t>executed</w:t>
-      </w:r>
-      <w:r>
+        <w:t xml:space="preserve">during the compilation phase the variable is given an initialized value of undefined until the execution phase starts. In the execution phase however the value of thus variable will be changes from undefined to its true or assigned value in the code. </w:t>
+      </w:r>
+    </w:p>
+    <w:p>
+      <w:pPr>
         <w:rPr>
           <w:rFonts w:ascii="Times New Roman" w:hAnsi="Times New Roman" w:cs="Times New Roman"/>
           <w:spacing w:val="-1"/>
           <w:shd w:val="clear" w:color="auto" w:fill="FFFFFF"/>
         </w:rPr>
-        <w:t>, creating</w:t>
-      </w:r>
+      </w:pPr>
       <w:r>
         <w:rPr>
           <w:rFonts w:ascii="Times New Roman" w:hAnsi="Times New Roman" w:cs="Times New Roman"/>
           <w:spacing w:val="-1"/>
           <w:shd w:val="clear" w:color="auto" w:fill="FFFFFF"/>
         </w:rPr>
-        <w:t xml:space="preserve"> the illusion of “moving” to the top of their scope</w:t>
-      </w:r>
+        <w:t xml:space="preserve">When we come to variables hoisted using let and const, even though they are hoisted none the less the value of the variables </w:t>
+      </w:r>
+      <w:proofErr w:type="gramStart"/>
       <w:r>
         <w:rPr>
           <w:rFonts w:ascii="Times New Roman" w:hAnsi="Times New Roman" w:cs="Times New Roman"/>
           <w:spacing w:val="-1"/>
           <w:shd w:val="clear" w:color="auto" w:fill="FFFFFF"/>
         </w:rPr>
-        <w:t xml:space="preserve"> hence they have been hoisted</w:t>
-      </w:r>
+        <w:t>vary</w:t>
+      </w:r>
+      <w:proofErr w:type="gramEnd"/>
       <w:r>
         <w:rPr>
           <w:rFonts w:ascii="Times New Roman" w:hAnsi="Times New Roman" w:cs="Times New Roman"/>
           <w:spacing w:val="-1"/>
           <w:shd w:val="clear" w:color="auto" w:fill="FFFFFF"/>
         </w:rPr>
-        <w:t>.</w:t>
-      </w:r>
-      <w:r>
-        <w:rPr>
-          <w:rFonts w:ascii="Times New Roman" w:hAnsi="Times New Roman" w:cs="Times New Roman"/>
-          <w:spacing w:val="-1"/>
-          <w:shd w:val="clear" w:color="auto" w:fill="FFFFFF"/>
-        </w:rPr>
-        <w:t xml:space="preserve"> While the variables are hoisted the interpreter gives them a value for initialization purposes as undefined.</w:t>
-      </w:r>
-      <w:r>
-        <w:rPr>
-          <w:rFonts w:ascii="Times New Roman" w:hAnsi="Times New Roman" w:cs="Times New Roman"/>
-          <w:spacing w:val="-1"/>
-          <w:shd w:val="clear" w:color="auto" w:fill="FFFFFF"/>
-        </w:rPr>
-        <w:t xml:space="preserve"> After the variables mentioned above have been hoisted the second step proceeds, it being the execution. </w:t>
-      </w:r>
-    </w:p>
-    <w:p>
-      <w:pPr>
-        <w:rPr>
-          <w:rFonts w:ascii="Times New Roman" w:hAnsi="Times New Roman" w:cs="Times New Roman"/>
-          <w:spacing w:val="-1"/>
-          <w:shd w:val="clear" w:color="auto" w:fill="FFFFFF"/>
-        </w:rPr>
-      </w:pPr>
-      <w:r>
-        <w:rPr>
-          <w:rFonts w:ascii="Times New Roman" w:hAnsi="Times New Roman" w:cs="Times New Roman"/>
-          <w:spacing w:val="-1"/>
-          <w:shd w:val="clear" w:color="auto" w:fill="FFFFFF"/>
-        </w:rPr>
-        <w:t xml:space="preserve">In the execution phase JavaScript’s Interpreter will start again from the first line of code but this time instead of </w:t>
-      </w:r>
-      <w:r>
-        <w:rPr>
-          <w:rFonts w:ascii="Times New Roman" w:hAnsi="Times New Roman" w:cs="Times New Roman"/>
-          <w:spacing w:val="-1"/>
-          <w:shd w:val="clear" w:color="auto" w:fill="FFFFFF"/>
-        </w:rPr>
-        <w:t>storing them in a memory, the interpreter works its way down the code assigning the variables hosted in the first phase values of their specific data types, and in the same phase processing the functions.</w:t>
-      </w:r>
-    </w:p>
-    <w:p>
-      <w:pPr>
-        <w:rPr>
-          <w:rFonts w:ascii="Times New Roman" w:hAnsi="Times New Roman" w:cs="Times New Roman"/>
-          <w:spacing w:val="-1"/>
-          <w:shd w:val="clear" w:color="auto" w:fill="FFFFFF"/>
-        </w:rPr>
-      </w:pPr>
-      <w:r>
-        <w:rPr>
-          <w:rFonts w:ascii="Times New Roman" w:hAnsi="Times New Roman" w:cs="Times New Roman"/>
-          <w:spacing w:val="-1"/>
-          <w:shd w:val="clear" w:color="auto" w:fill="FFFFFF"/>
-        </w:rPr>
-        <w:t xml:space="preserve">So now that we know how a variable can be hoisted, “how does it being hoisted using let and const make a difference?” or “does it have one?”. The answer to that is a simple yes, when a variable is hoisted using “var” </w:t>
-      </w:r>
-      <w:r>
-        <w:rPr>
-          <w:rFonts w:ascii="Times New Roman" w:hAnsi="Times New Roman" w:cs="Times New Roman"/>
-          <w:spacing w:val="-1"/>
-          <w:shd w:val="clear" w:color="auto" w:fill="FFFFFF"/>
-        </w:rPr>
-        <w:t xml:space="preserve">during the compilation phase the variable is given an initialized value of undefined until the execution phase starts. In the execution phase however the value of thus variable will be changes from undefined to its true or assigned value in the code. </w:t>
-      </w:r>
-    </w:p>
-    <w:p>
-      <w:pPr>
-        <w:rPr>
-          <w:rFonts w:ascii="Times New Roman" w:hAnsi="Times New Roman" w:cs="Times New Roman"/>
-          <w:spacing w:val="-1"/>
-          <w:shd w:val="clear" w:color="auto" w:fill="FFFFFF"/>
-        </w:rPr>
-      </w:pPr>
-      <w:r>
-        <w:rPr>
-          <w:rFonts w:ascii="Times New Roman" w:hAnsi="Times New Roman" w:cs="Times New Roman"/>
-          <w:spacing w:val="-1"/>
-          <w:shd w:val="clear" w:color="auto" w:fill="FFFFFF"/>
-        </w:rPr>
-        <w:t>When we come to variables hoisted using let and const, even though they are hoisted none the less the value of the variables vary from that of to variables hoisted using var. when the interpreter sees the var in front of the variable it automatically gives it an undefined initialization as we saw earlier, but in the case of the variable having the let or const declaration the interpreter leaves it without declaring it or without giving it any initialization.</w:t>
+        <w:t xml:space="preserve"> from that of to variables hoisted using var. when the interpreter sees the var in front of the variable it automatically gives it an undefined initialization as we saw earlier, but in the case of the variable having the let or const declaration the interpreter leaves it without declaring it or without giving it any initialization.</w:t>
       </w:r>
     </w:p>
     <w:p>
@@ -2446,7 +2371,6 @@
           <w:spacing w:val="-1"/>
           <w:shd w:val="clear" w:color="auto" w:fill="FFFFFF"/>
         </w:rPr>
-        <w:lastRenderedPageBreak/>
         <w:t xml:space="preserve">We can achieve that </w:t>
       </w:r>
       <w:r>
@@ -2481,40 +2405,87 @@
         <w:pStyle w:val="Heading2"/>
         <w:numPr>
           <w:ilvl w:val="0"/>
-          <w:numId w:val="4"/>
+          <w:numId w:val="11"/>
         </w:numPr>
-      </w:pPr>
-      <w:bookmarkStart w:id="3" w:name="_Toc62338330"/>
-      <w:r>
+        <w:rPr>
+          <w:rFonts w:ascii="Times New Roman" w:hAnsi="Times New Roman" w:cs="Times New Roman"/>
+        </w:rPr>
+      </w:pPr>
+      <w:bookmarkStart w:id="3" w:name="_Toc62344205"/>
+      <w:r>
+        <w:rPr>
+          <w:rFonts w:ascii="Times New Roman" w:hAnsi="Times New Roman" w:cs="Times New Roman"/>
+        </w:rPr>
         <w:t>Semicolons in JavaScript: Use or Not use?</w:t>
       </w:r>
       <w:bookmarkEnd w:id="3"/>
     </w:p>
-    <w:p/>
-    <w:p>
-      <w:pPr>
-        <w:rPr>
-          <w:rFonts w:ascii="Times New Roman" w:hAnsi="Times New Roman" w:cs="Times New Roman"/>
-        </w:rPr>
-      </w:pPr>
-      <w:r>
-        <w:rPr>
-          <w:rFonts w:ascii="Times New Roman" w:hAnsi="Times New Roman" w:cs="Times New Roman"/>
-        </w:rPr>
-        <w:t>Why are semicolons not as important in JavaScript as that of Java? Well the answer lies in the first problem JavaScript and Java are two totally different languages to begin with one taking the name of Java for popularity and marketing reason and not to do with the language itself.</w:t>
-      </w:r>
-    </w:p>
-    <w:p>
-      <w:pPr>
-        <w:rPr>
-          <w:rFonts w:ascii="Times New Roman" w:hAnsi="Times New Roman" w:cs="Times New Roman"/>
-        </w:rPr>
-      </w:pPr>
-      <w:r>
-        <w:rPr>
-          <w:rFonts w:ascii="Times New Roman" w:hAnsi="Times New Roman" w:cs="Times New Roman"/>
-        </w:rPr>
-        <w:t>That being said the importance for semicolons isn’t neglected in JavaScript. The semicolon indicates the end of a line in the code, but then how does JavaScript know if the line has ended if we don’t put a semi colon at the end. For this JavaScript uses something called the ASI or the Automatic Semicolon Insertion. This is the reason why semicolon are optional in JavaScript, the ASI will put the semicolon needed when there isn’t one there.</w:t>
+    <w:p>
+      <w:pPr>
+        <w:rPr>
+          <w:rFonts w:ascii="Times New Roman" w:hAnsi="Times New Roman" w:cs="Times New Roman"/>
+        </w:rPr>
+      </w:pPr>
+    </w:p>
+    <w:p>
+      <w:pPr>
+        <w:rPr>
+          <w:rFonts w:ascii="Times New Roman" w:hAnsi="Times New Roman" w:cs="Times New Roman"/>
+        </w:rPr>
+      </w:pPr>
+      <w:r>
+        <w:rPr>
+          <w:rFonts w:ascii="Times New Roman" w:hAnsi="Times New Roman" w:cs="Times New Roman"/>
+        </w:rPr>
+        <w:t xml:space="preserve">Why are semicolons not as important in JavaScript as that of Java? </w:t>
+      </w:r>
+      <w:proofErr w:type="gramStart"/>
+      <w:r>
+        <w:rPr>
+          <w:rFonts w:ascii="Times New Roman" w:hAnsi="Times New Roman" w:cs="Times New Roman"/>
+        </w:rPr>
+        <w:t>Well</w:t>
+      </w:r>
+      <w:proofErr w:type="gramEnd"/>
+      <w:r>
+        <w:rPr>
+          <w:rFonts w:ascii="Times New Roman" w:hAnsi="Times New Roman" w:cs="Times New Roman"/>
+        </w:rPr>
+        <w:t xml:space="preserve"> the answer lies in the first problem JavaScript and Java are two totally different languages to begin with one taking the name of Java for popularity and marketing reason and not to do with the language itself.</w:t>
+      </w:r>
+    </w:p>
+    <w:p>
+      <w:pPr>
+        <w:rPr>
+          <w:rFonts w:ascii="Times New Roman" w:hAnsi="Times New Roman" w:cs="Times New Roman"/>
+        </w:rPr>
+      </w:pPr>
+      <w:r>
+        <w:rPr>
+          <w:rFonts w:ascii="Times New Roman" w:hAnsi="Times New Roman" w:cs="Times New Roman"/>
+        </w:rPr>
+        <w:t xml:space="preserve">That being said the importance for semicolons isn’t neglected in JavaScript. The semicolon indicates the end of a line in the code, but then how does JavaScript know if the line has ended if we don’t put a semi colon at the end. For this JavaScript uses something called the ASI or the Automatic Semicolon Insertion. </w:t>
+      </w:r>
+      <w:r>
+        <w:rPr>
+          <w:rFonts w:ascii="Times New Roman" w:hAnsi="Times New Roman" w:cs="Times New Roman"/>
+        </w:rPr>
+        <w:lastRenderedPageBreak/>
+        <w:t xml:space="preserve">This is the reason why semicolon </w:t>
+      </w:r>
+      <w:proofErr w:type="gramStart"/>
+      <w:r>
+        <w:rPr>
+          <w:rFonts w:ascii="Times New Roman" w:hAnsi="Times New Roman" w:cs="Times New Roman"/>
+        </w:rPr>
+        <w:t>are</w:t>
+      </w:r>
+      <w:proofErr w:type="gramEnd"/>
+      <w:r>
+        <w:rPr>
+          <w:rFonts w:ascii="Times New Roman" w:hAnsi="Times New Roman" w:cs="Times New Roman"/>
+        </w:rPr>
+        <w:t xml:space="preserve"> optional in JavaScript, the ASI will put the semicolon needed when there isn’t one there.</w:t>
       </w:r>
     </w:p>
     <w:p>
@@ -2641,7 +2612,21 @@
         <w:rPr>
           <w:rFonts w:ascii="Times New Roman" w:hAnsi="Times New Roman" w:cs="Times New Roman"/>
         </w:rPr>
-        <w:t xml:space="preserve">For example in the first rule it defines how a semicolon will be put if the ASI notices the that a line terminator or a “}” is reached but the line has not been put to an end or is still open. </w:t>
+        <w:t xml:space="preserve">For </w:t>
+      </w:r>
+      <w:proofErr w:type="gramStart"/>
+      <w:r>
+        <w:rPr>
+          <w:rFonts w:ascii="Times New Roman" w:hAnsi="Times New Roman" w:cs="Times New Roman"/>
+        </w:rPr>
+        <w:t>example</w:t>
+      </w:r>
+      <w:proofErr w:type="gramEnd"/>
+      <w:r>
+        <w:rPr>
+          <w:rFonts w:ascii="Times New Roman" w:hAnsi="Times New Roman" w:cs="Times New Roman"/>
+        </w:rPr>
+        <w:t xml:space="preserve"> in the first rule it defines how a semicolon will be put if the ASI notices the that a line terminator or a “}” is reached but the line has not been put to an end or is still open. </w:t>
       </w:r>
     </w:p>
     <w:p>
@@ -2732,7 +2717,6 @@
         <w:rPr>
           <w:rFonts w:ascii="Times New Roman" w:hAnsi="Times New Roman" w:cs="Times New Roman"/>
         </w:rPr>
-        <w:lastRenderedPageBreak/>
         <w:t xml:space="preserve">But that doesn’t mean it will always work in your favor. </w:t>
       </w:r>
       <w:r>
@@ -2811,7 +2795,21 @@
         <w:rPr>
           <w:rFonts w:ascii="Times New Roman" w:hAnsi="Times New Roman" w:cs="Times New Roman"/>
         </w:rPr>
-        <w:t>but it obey the grammar rules like:</w:t>
+        <w:t xml:space="preserve">but it </w:t>
+      </w:r>
+      <w:proofErr w:type="gramStart"/>
+      <w:r>
+        <w:rPr>
+          <w:rFonts w:ascii="Times New Roman" w:hAnsi="Times New Roman" w:cs="Times New Roman"/>
+        </w:rPr>
+        <w:t>obey</w:t>
+      </w:r>
+      <w:proofErr w:type="gramEnd"/>
+      <w:r>
+        <w:rPr>
+          <w:rFonts w:ascii="Times New Roman" w:hAnsi="Times New Roman" w:cs="Times New Roman"/>
+        </w:rPr>
+        <w:t xml:space="preserve"> the grammar rules like:</w:t>
       </w:r>
     </w:p>
     <w:p>
@@ -2863,7 +2861,22 @@
         <w:rPr>
           <w:rFonts w:ascii="Times New Roman" w:hAnsi="Times New Roman" w:cs="Times New Roman"/>
         </w:rPr>
-        <w:t>a = b + c(d + e)=f;</w:t>
+        <w:lastRenderedPageBreak/>
+        <w:t xml:space="preserve">a = b + </w:t>
+      </w:r>
+      <w:proofErr w:type="gramStart"/>
+      <w:r>
+        <w:rPr>
+          <w:rFonts w:ascii="Times New Roman" w:hAnsi="Times New Roman" w:cs="Times New Roman"/>
+        </w:rPr>
+        <w:t>c(</w:t>
+      </w:r>
+      <w:proofErr w:type="gramEnd"/>
+      <w:r>
+        <w:rPr>
+          <w:rFonts w:ascii="Times New Roman" w:hAnsi="Times New Roman" w:cs="Times New Roman"/>
+        </w:rPr>
+        <w:t>d + e)=f;</w:t>
       </w:r>
     </w:p>
     <w:p>
@@ -2889,7 +2902,21 @@
         <w:rPr>
           <w:rFonts w:ascii="Times New Roman" w:hAnsi="Times New Roman" w:cs="Times New Roman"/>
         </w:rPr>
-        <w:t xml:space="preserve">Rule number 3, in this rule the ASI will make a line of code have a semicolon if the line seems to have a line breaker needed. For example in the case below the return statement triggers the ASI as a line breaker and will make it drop a semicolon making it a </w:t>
+        <w:t xml:space="preserve">Rule number 3, in this rule the ASI will make a line of code have a semicolon if the line seems to have a line breaker needed. For </w:t>
+      </w:r>
+      <w:proofErr w:type="gramStart"/>
+      <w:r>
+        <w:rPr>
+          <w:rFonts w:ascii="Times New Roman" w:hAnsi="Times New Roman" w:cs="Times New Roman"/>
+        </w:rPr>
+        <w:t>example</w:t>
+      </w:r>
+      <w:proofErr w:type="gramEnd"/>
+      <w:r>
+        <w:rPr>
+          <w:rFonts w:ascii="Times New Roman" w:hAnsi="Times New Roman" w:cs="Times New Roman"/>
+        </w:rPr>
+        <w:t xml:space="preserve"> in the case below the return statement triggers the ASI as a line breaker and will make it drop a semicolon making it a </w:t>
       </w:r>
       <w:r>
         <w:rPr>
@@ -3002,8 +3029,16 @@
         <w:rPr>
           <w:rFonts w:ascii="Times New Roman" w:hAnsi="Times New Roman" w:cs="Times New Roman"/>
         </w:rPr>
-        <w:t>Function getCar{</w:t>
-      </w:r>
+        <w:t xml:space="preserve">Function </w:t>
+      </w:r>
+      <w:proofErr w:type="gramStart"/>
+      <w:r>
+        <w:rPr>
+          <w:rFonts w:ascii="Times New Roman" w:hAnsi="Times New Roman" w:cs="Times New Roman"/>
+        </w:rPr>
+        <w:t>getCar{</w:t>
+      </w:r>
+      <w:proofErr w:type="gramEnd"/>
     </w:p>
     <w:p>
       <w:pPr>
@@ -3016,13 +3051,7 @@
           <w:rFonts w:ascii="Times New Roman" w:hAnsi="Times New Roman" w:cs="Times New Roman"/>
         </w:rPr>
         <w:tab/>
-        <w:t>Return</w:t>
-      </w:r>
-      <w:r>
-        <w:rPr>
-          <w:rFonts w:ascii="Times New Roman" w:hAnsi="Times New Roman" w:cs="Times New Roman"/>
-        </w:rPr>
-        <w:t>;</w:t>
+        <w:t>Return;</w:t>
       </w:r>
     </w:p>
     <w:p>
@@ -3102,82 +3131,2032 @@
         <w:rPr>
           <w:rFonts w:ascii="Times New Roman" w:hAnsi="Times New Roman" w:cs="Times New Roman"/>
         </w:rPr>
+        <w:t xml:space="preserve">Function </w:t>
+      </w:r>
+      <w:proofErr w:type="gramStart"/>
+      <w:r>
+        <w:rPr>
+          <w:rFonts w:ascii="Times New Roman" w:hAnsi="Times New Roman" w:cs="Times New Roman"/>
+        </w:rPr>
+        <w:t>getCar{</w:t>
+      </w:r>
+      <w:proofErr w:type="gramEnd"/>
+    </w:p>
+    <w:p>
+      <w:pPr>
+        <w:rPr>
+          <w:rFonts w:ascii="Times New Roman" w:hAnsi="Times New Roman" w:cs="Times New Roman"/>
+        </w:rPr>
+      </w:pPr>
+      <w:r>
+        <w:rPr>
+          <w:rFonts w:ascii="Times New Roman" w:hAnsi="Times New Roman" w:cs="Times New Roman"/>
+        </w:rPr>
+        <w:tab/>
+      </w:r>
+      <w:proofErr w:type="gramStart"/>
+      <w:r>
+        <w:rPr>
+          <w:rFonts w:ascii="Times New Roman" w:hAnsi="Times New Roman" w:cs="Times New Roman"/>
+        </w:rPr>
+        <w:t>Return{</w:t>
+      </w:r>
+      <w:proofErr w:type="gramEnd"/>
+    </w:p>
+    <w:p>
+      <w:pPr>
+        <w:rPr>
+          <w:rFonts w:ascii="Times New Roman" w:hAnsi="Times New Roman" w:cs="Times New Roman"/>
+        </w:rPr>
+      </w:pPr>
+      <w:r>
+        <w:rPr>
+          <w:rFonts w:ascii="Times New Roman" w:hAnsi="Times New Roman" w:cs="Times New Roman"/>
+        </w:rPr>
+        <w:tab/>
+      </w:r>
+      <w:proofErr w:type="gramStart"/>
+      <w:r>
+        <w:rPr>
+          <w:rFonts w:ascii="Times New Roman" w:hAnsi="Times New Roman" w:cs="Times New Roman"/>
+        </w:rPr>
+        <w:t>carModel :</w:t>
+      </w:r>
+      <w:proofErr w:type="gramEnd"/>
+      <w:r>
+        <w:rPr>
+          <w:rFonts w:ascii="Times New Roman" w:hAnsi="Times New Roman" w:cs="Times New Roman"/>
+        </w:rPr>
+        <w:t xml:space="preserve"> “KIA”</w:t>
+      </w:r>
+    </w:p>
+    <w:p>
+      <w:pPr>
+        <w:rPr>
+          <w:rFonts w:ascii="Times New Roman" w:hAnsi="Times New Roman" w:cs="Times New Roman"/>
+        </w:rPr>
+      </w:pPr>
+      <w:r>
+        <w:rPr>
+          <w:rFonts w:ascii="Times New Roman" w:hAnsi="Times New Roman" w:cs="Times New Roman"/>
+        </w:rPr>
+        <w:t>}</w:t>
+      </w:r>
+    </w:p>
+    <w:p>
+      <w:pPr>
+        <w:rPr>
+          <w:rFonts w:ascii="Times New Roman" w:hAnsi="Times New Roman" w:cs="Times New Roman"/>
+        </w:rPr>
+      </w:pPr>
+      <w:r>
+        <w:rPr>
+          <w:rFonts w:ascii="Times New Roman" w:hAnsi="Times New Roman" w:cs="Times New Roman"/>
+        </w:rPr>
+        <w:t>}</w:t>
+      </w:r>
+    </w:p>
+    <w:p>
+      <w:pPr>
+        <w:rPr>
+          <w:rFonts w:ascii="Times New Roman" w:hAnsi="Times New Roman" w:cs="Times New Roman"/>
+        </w:rPr>
+      </w:pPr>
+      <w:r>
+        <w:rPr>
+          <w:rFonts w:ascii="Times New Roman" w:hAnsi="Times New Roman" w:cs="Times New Roman"/>
+        </w:rPr>
+        <w:t>This will now will return to us the car model instead of the undefined message we got before because the ASI now sees the “{” and will not put the semi colon to fix the issues breaking our code.</w:t>
+      </w:r>
+    </w:p>
+    <w:p>
+      <w:pPr>
+        <w:rPr>
+          <w:rFonts w:ascii="Times New Roman" w:hAnsi="Times New Roman" w:cs="Times New Roman"/>
+        </w:rPr>
+      </w:pPr>
+    </w:p>
+    <w:p>
+      <w:pPr>
+        <w:rPr>
+          <w:rFonts w:ascii="Times New Roman" w:hAnsi="Times New Roman" w:cs="Times New Roman"/>
+        </w:rPr>
+      </w:pPr>
+    </w:p>
+    <w:p>
+      <w:pPr>
+        <w:pStyle w:val="Heading2"/>
+        <w:numPr>
+          <w:ilvl w:val="0"/>
+          <w:numId w:val="11"/>
+        </w:numPr>
+        <w:rPr>
+          <w:rFonts w:ascii="Times New Roman" w:hAnsi="Times New Roman" w:cs="Times New Roman"/>
+        </w:rPr>
+      </w:pPr>
+      <w:bookmarkStart w:id="4" w:name="_Toc62344206"/>
+      <w:r>
+        <w:rPr>
+          <w:rFonts w:ascii="Times New Roman" w:hAnsi="Times New Roman" w:cs="Times New Roman"/>
+        </w:rPr>
         <w:lastRenderedPageBreak/>
-        <w:t>Function getCar{</w:t>
-      </w:r>
-    </w:p>
-    <w:p>
-      <w:pPr>
-        <w:rPr>
-          <w:rFonts w:ascii="Times New Roman" w:hAnsi="Times New Roman" w:cs="Times New Roman"/>
-        </w:rPr>
-      </w:pPr>
-      <w:r>
-        <w:rPr>
-          <w:rFonts w:ascii="Times New Roman" w:hAnsi="Times New Roman" w:cs="Times New Roman"/>
+        <w:t>Expression vs Statement</w:t>
+      </w:r>
+      <w:bookmarkEnd w:id="4"/>
+    </w:p>
+    <w:p/>
+    <w:p>
+      <w:pPr>
+        <w:rPr>
+          <w:rFonts w:ascii="Times New Roman" w:hAnsi="Times New Roman" w:cs="Times New Roman"/>
+        </w:rPr>
+      </w:pPr>
+      <w:r>
+        <w:rPr>
+          <w:rFonts w:ascii="Times New Roman" w:hAnsi="Times New Roman" w:cs="Times New Roman"/>
+        </w:rPr>
+        <w:t>JavaScript distinguishes between a statement and an expression, but before that lets see what make a statement a statement and an expression and expression.</w:t>
+      </w:r>
+    </w:p>
+    <w:p>
+      <w:pPr>
+        <w:rPr>
+          <w:rFonts w:ascii="Times New Roman" w:hAnsi="Times New Roman" w:cs="Times New Roman"/>
+        </w:rPr>
+      </w:pPr>
+      <w:r>
+        <w:rPr>
+          <w:rFonts w:ascii="Times New Roman" w:hAnsi="Times New Roman" w:cs="Times New Roman"/>
+        </w:rPr>
+        <w:t xml:space="preserve">A statement is used to do something or make something happen, meaning it is used to make the program flow </w:t>
+      </w:r>
+      <w:r>
+        <w:rPr>
+          <w:rFonts w:ascii="Times New Roman" w:hAnsi="Times New Roman" w:cs="Times New Roman"/>
+        </w:rPr>
+        <w:t>controllable. So</w:t>
+      </w:r>
+      <w:r>
+        <w:rPr>
+          <w:rFonts w:ascii="Times New Roman" w:hAnsi="Times New Roman" w:cs="Times New Roman"/>
+        </w:rPr>
+        <w:t>,</w:t>
+      </w:r>
+      <w:r>
+        <w:rPr>
+          <w:rFonts w:ascii="Times New Roman" w:hAnsi="Times New Roman" w:cs="Times New Roman"/>
+        </w:rPr>
+        <w:t xml:space="preserve"> JavaScript has some statements like those of:</w:t>
+      </w:r>
+    </w:p>
+    <w:p>
+      <w:pPr>
+        <w:pStyle w:val="ListParagraph"/>
+        <w:numPr>
+          <w:ilvl w:val="0"/>
+          <w:numId w:val="6"/>
+        </w:numPr>
+        <w:shd w:val="clear" w:color="auto" w:fill="FFFFFF"/>
+        <w:spacing w:before="100" w:beforeAutospacing="1" w:after="100" w:afterAutospacing="1" w:line="240" w:lineRule="auto"/>
+        <w:rPr>
+          <w:rFonts w:ascii="Times New Roman" w:hAnsi="Times New Roman" w:cs="Times New Roman"/>
+        </w:rPr>
+      </w:pPr>
+      <w:hyperlink r:id="rId11" w:anchor="break" w:history="1">
+        <w:r>
+          <w:rPr>
+            <w:rStyle w:val="Hyperlink"/>
+            <w:rFonts w:ascii="Times New Roman" w:hAnsi="Times New Roman" w:cs="Times New Roman"/>
+            <w:color w:val="auto"/>
+            <w:u w:val="none"/>
+          </w:rPr>
+          <w:t>break</w:t>
+        </w:r>
+      </w:hyperlink>
+      <w:r>
+        <w:rPr>
+          <w:rFonts w:ascii="Times New Roman" w:hAnsi="Times New Roman" w:cs="Times New Roman"/>
+        </w:rPr>
+        <w:t xml:space="preserve">, </w:t>
+      </w:r>
+      <w:hyperlink r:id="rId12" w:anchor="continue" w:history="1">
+        <w:r>
+          <w:rPr>
+            <w:rStyle w:val="Hyperlink"/>
+            <w:rFonts w:ascii="Times New Roman" w:hAnsi="Times New Roman" w:cs="Times New Roman"/>
+            <w:color w:val="auto"/>
+            <w:u w:val="none"/>
+          </w:rPr>
+          <w:t>continue</w:t>
+        </w:r>
+      </w:hyperlink>
+      <w:r>
+        <w:rPr>
+          <w:rFonts w:ascii="Times New Roman" w:hAnsi="Times New Roman" w:cs="Times New Roman"/>
+        </w:rPr>
+        <w:t xml:space="preserve">, </w:t>
+      </w:r>
+      <w:hyperlink r:id="rId13" w:anchor="for" w:history="1">
+        <w:r>
+          <w:rPr>
+            <w:rStyle w:val="Hyperlink"/>
+            <w:rFonts w:ascii="Times New Roman" w:hAnsi="Times New Roman" w:cs="Times New Roman"/>
+            <w:color w:val="auto"/>
+            <w:u w:val="none"/>
+          </w:rPr>
+          <w:t>for</w:t>
+        </w:r>
+      </w:hyperlink>
+      <w:r>
+        <w:rPr>
+          <w:rFonts w:ascii="Times New Roman" w:hAnsi="Times New Roman" w:cs="Times New Roman"/>
+        </w:rPr>
+        <w:t xml:space="preserve">, </w:t>
+      </w:r>
+      <w:hyperlink r:id="rId14" w:anchor="forin" w:history="1">
+        <w:r>
+          <w:rPr>
+            <w:rStyle w:val="Hyperlink"/>
+            <w:rFonts w:ascii="Times New Roman" w:hAnsi="Times New Roman" w:cs="Times New Roman"/>
+            <w:color w:val="auto"/>
+            <w:u w:val="none"/>
+          </w:rPr>
+          <w:t>for...in</w:t>
+        </w:r>
+      </w:hyperlink>
+      <w:r>
+        <w:rPr>
+          <w:rFonts w:ascii="Times New Roman" w:hAnsi="Times New Roman" w:cs="Times New Roman"/>
+        </w:rPr>
+        <w:t xml:space="preserve">, </w:t>
+      </w:r>
+      <w:hyperlink r:id="rId15" w:anchor="function" w:history="1">
+        <w:r>
+          <w:rPr>
+            <w:rStyle w:val="Hyperlink"/>
+            <w:rFonts w:ascii="Times New Roman" w:hAnsi="Times New Roman" w:cs="Times New Roman"/>
+            <w:color w:val="auto"/>
+            <w:u w:val="none"/>
+          </w:rPr>
+          <w:t>function</w:t>
+        </w:r>
+      </w:hyperlink>
+      <w:r>
+        <w:rPr>
+          <w:rFonts w:ascii="Times New Roman" w:hAnsi="Times New Roman" w:cs="Times New Roman"/>
+        </w:rPr>
+        <w:t xml:space="preserve">, </w:t>
+      </w:r>
+      <w:hyperlink r:id="rId16" w:anchor="ifelse" w:history="1">
+        <w:r>
+          <w:rPr>
+            <w:rStyle w:val="Hyperlink"/>
+            <w:rFonts w:ascii="Times New Roman" w:hAnsi="Times New Roman" w:cs="Times New Roman"/>
+            <w:color w:val="auto"/>
+            <w:u w:val="none"/>
+          </w:rPr>
+          <w:t>if...else</w:t>
+        </w:r>
+      </w:hyperlink>
+      <w:r>
+        <w:rPr>
+          <w:rFonts w:ascii="Times New Roman" w:hAnsi="Times New Roman" w:cs="Times New Roman"/>
+        </w:rPr>
+        <w:t xml:space="preserve">, </w:t>
+      </w:r>
+      <w:hyperlink r:id="rId17" w:anchor="new" w:history="1">
+        <w:r>
+          <w:rPr>
+            <w:rStyle w:val="Hyperlink"/>
+            <w:rFonts w:ascii="Times New Roman" w:hAnsi="Times New Roman" w:cs="Times New Roman"/>
+            <w:color w:val="auto"/>
+            <w:u w:val="none"/>
+          </w:rPr>
+          <w:t>new</w:t>
+        </w:r>
+      </w:hyperlink>
+      <w:r>
+        <w:rPr>
+          <w:rFonts w:ascii="Times New Roman" w:hAnsi="Times New Roman" w:cs="Times New Roman"/>
+        </w:rPr>
+        <w:t xml:space="preserve">, </w:t>
+      </w:r>
+      <w:hyperlink r:id="rId18" w:anchor="return" w:history="1">
+        <w:r>
+          <w:rPr>
+            <w:rStyle w:val="Hyperlink"/>
+            <w:rFonts w:ascii="Times New Roman" w:hAnsi="Times New Roman" w:cs="Times New Roman"/>
+            <w:color w:val="auto"/>
+            <w:u w:val="none"/>
+          </w:rPr>
+          <w:t>return</w:t>
+        </w:r>
+      </w:hyperlink>
+      <w:r>
+        <w:rPr>
+          <w:rFonts w:ascii="Times New Roman" w:hAnsi="Times New Roman" w:cs="Times New Roman"/>
+        </w:rPr>
+        <w:t xml:space="preserve">, </w:t>
+      </w:r>
+      <w:hyperlink r:id="rId19" w:anchor="var" w:history="1">
+        <w:r>
+          <w:rPr>
+            <w:rStyle w:val="Hyperlink"/>
+            <w:rFonts w:ascii="Times New Roman" w:hAnsi="Times New Roman" w:cs="Times New Roman"/>
+            <w:color w:val="auto"/>
+            <w:u w:val="none"/>
+          </w:rPr>
+          <w:t>var</w:t>
+        </w:r>
+      </w:hyperlink>
+      <w:r>
+        <w:rPr>
+          <w:rFonts w:ascii="Times New Roman" w:hAnsi="Times New Roman" w:cs="Times New Roman"/>
+        </w:rPr>
+        <w:t xml:space="preserve">, </w:t>
+      </w:r>
+      <w:hyperlink r:id="rId20" w:anchor="while" w:history="1">
+        <w:r>
+          <w:rPr>
+            <w:rStyle w:val="Hyperlink"/>
+            <w:rFonts w:ascii="Times New Roman" w:hAnsi="Times New Roman" w:cs="Times New Roman"/>
+            <w:color w:val="auto"/>
+            <w:u w:val="none"/>
+          </w:rPr>
+          <w:t>while</w:t>
+        </w:r>
+      </w:hyperlink>
+      <w:r>
+        <w:rPr>
+          <w:rFonts w:ascii="Times New Roman" w:hAnsi="Times New Roman" w:cs="Times New Roman"/>
+        </w:rPr>
+        <w:t xml:space="preserve">, </w:t>
+      </w:r>
+      <w:hyperlink r:id="rId21" w:anchor="with" w:history="1">
+        <w:r>
+          <w:rPr>
+            <w:rStyle w:val="Hyperlink"/>
+            <w:rFonts w:ascii="Times New Roman" w:hAnsi="Times New Roman" w:cs="Times New Roman"/>
+            <w:color w:val="auto"/>
+            <w:u w:val="none"/>
+          </w:rPr>
+          <w:t>with</w:t>
+        </w:r>
+      </w:hyperlink>
+    </w:p>
+    <w:p>
+      <w:pPr>
+        <w:shd w:val="clear" w:color="auto" w:fill="FFFFFF"/>
+        <w:spacing w:before="100" w:beforeAutospacing="1" w:after="100" w:afterAutospacing="1" w:line="240" w:lineRule="auto"/>
+        <w:rPr>
+          <w:rFonts w:ascii="Times New Roman" w:hAnsi="Times New Roman" w:cs="Times New Roman"/>
+          <w:shd w:val="clear" w:color="auto" w:fill="FFFFFF"/>
+        </w:rPr>
+      </w:pPr>
+      <w:r>
+        <w:rPr>
+          <w:rFonts w:ascii="Times New Roman" w:hAnsi="Times New Roman" w:cs="Times New Roman"/>
+        </w:rPr>
+        <w:t xml:space="preserve">Meanwhile, </w:t>
+      </w:r>
+      <w:r>
+        <w:rPr>
+          <w:rFonts w:ascii="Times New Roman" w:hAnsi="Times New Roman" w:cs="Times New Roman"/>
+          <w:shd w:val="clear" w:color="auto" w:fill="FFFFFF"/>
+        </w:rPr>
+        <w:t>a</w:t>
+      </w:r>
+      <w:r>
+        <w:rPr>
+          <w:rFonts w:ascii="Times New Roman" w:hAnsi="Times New Roman" w:cs="Times New Roman"/>
+          <w:shd w:val="clear" w:color="auto" w:fill="FFFFFF"/>
+        </w:rPr>
+        <w:t>n expression produces a value and can be written wherever a value is expected, for example as an argument in a function call.</w:t>
+      </w:r>
+      <w:r>
+        <w:rPr>
+          <w:rFonts w:ascii="Times New Roman" w:hAnsi="Times New Roman" w:cs="Times New Roman"/>
+          <w:shd w:val="clear" w:color="auto" w:fill="FFFFFF"/>
+        </w:rPr>
+        <w:t xml:space="preserve"> So</w:t>
+      </w:r>
+      <w:r>
+        <w:rPr>
+          <w:rFonts w:ascii="Times New Roman" w:hAnsi="Times New Roman" w:cs="Times New Roman"/>
+          <w:shd w:val="clear" w:color="auto" w:fill="FFFFFF"/>
+        </w:rPr>
+        <w:t>,</w:t>
+      </w:r>
+      <w:r>
+        <w:rPr>
+          <w:rFonts w:ascii="Times New Roman" w:hAnsi="Times New Roman" w:cs="Times New Roman"/>
+          <w:shd w:val="clear" w:color="auto" w:fill="FFFFFF"/>
+        </w:rPr>
+        <w:t xml:space="preserve"> </w:t>
+      </w:r>
+      <w:r>
+        <w:rPr>
+          <w:rFonts w:ascii="Times New Roman" w:hAnsi="Times New Roman" w:cs="Times New Roman"/>
+          <w:shd w:val="clear" w:color="auto" w:fill="FFFFFF"/>
+        </w:rPr>
+        <w:t xml:space="preserve">an expression is roughly defined as what we give or define it as to have a certain value which will be assigned to it or will </w:t>
+      </w:r>
+      <w:r>
+        <w:rPr>
+          <w:rFonts w:ascii="Times New Roman" w:hAnsi="Times New Roman" w:cs="Times New Roman"/>
+          <w:shd w:val="clear" w:color="auto" w:fill="FFFFFF"/>
+        </w:rPr>
+        <w:t>it have already been assigned.</w:t>
+      </w:r>
+    </w:p>
+    <w:p>
+      <w:pPr>
+        <w:shd w:val="clear" w:color="auto" w:fill="FFFFFF"/>
+        <w:spacing w:before="100" w:beforeAutospacing="1" w:after="100" w:afterAutospacing="1" w:line="240" w:lineRule="auto"/>
+        <w:rPr>
+          <w:rFonts w:ascii="Times New Roman" w:hAnsi="Times New Roman" w:cs="Times New Roman"/>
+          <w:shd w:val="clear" w:color="auto" w:fill="FFFFFF"/>
+        </w:rPr>
+      </w:pPr>
+      <w:r>
+        <w:rPr>
+          <w:rFonts w:ascii="Times New Roman" w:hAnsi="Times New Roman" w:cs="Times New Roman"/>
+          <w:shd w:val="clear" w:color="auto" w:fill="FFFFFF"/>
+        </w:rPr>
+        <w:t>To see the difference between the two we will see the similar part of them and how they operate differently and point out the little thing that define them.</w:t>
+      </w:r>
+    </w:p>
+    <w:p>
+      <w:pPr>
+        <w:shd w:val="clear" w:color="auto" w:fill="FFFFFF"/>
+        <w:spacing w:before="100" w:beforeAutospacing="1" w:after="100" w:afterAutospacing="1" w:line="240" w:lineRule="auto"/>
+        <w:rPr>
+          <w:rFonts w:ascii="Times New Roman" w:hAnsi="Times New Roman" w:cs="Times New Roman"/>
+          <w:shd w:val="clear" w:color="auto" w:fill="FFFFFF"/>
+        </w:rPr>
+      </w:pPr>
+      <w:r>
+        <w:rPr>
+          <w:rFonts w:ascii="Times New Roman" w:hAnsi="Times New Roman" w:cs="Times New Roman"/>
+          <w:shd w:val="clear" w:color="auto" w:fill="FFFFFF"/>
+        </w:rPr>
+        <w:t>When a condition is needed to be written</w:t>
+      </w:r>
+      <w:r>
+        <w:rPr>
+          <w:rFonts w:ascii="Times New Roman" w:hAnsi="Times New Roman" w:cs="Times New Roman"/>
+          <w:shd w:val="clear" w:color="auto" w:fill="FFFFFF"/>
+        </w:rPr>
+        <w:t xml:space="preserve"> the </w:t>
+      </w:r>
+      <w:r>
+        <w:rPr>
+          <w:rFonts w:ascii="Times New Roman" w:hAnsi="Times New Roman" w:cs="Times New Roman"/>
+          <w:shd w:val="clear" w:color="auto" w:fill="FFFFFF"/>
+        </w:rPr>
+        <w:t>statement version of it is:</w:t>
+      </w:r>
+    </w:p>
+    <w:p>
+      <w:pPr>
+        <w:shd w:val="clear" w:color="auto" w:fill="FFFFFF"/>
+        <w:tabs>
+          <w:tab w:val="left" w:pos="916"/>
+          <w:tab w:val="left" w:pos="1832"/>
+          <w:tab w:val="left" w:pos="2748"/>
+          <w:tab w:val="left" w:pos="3664"/>
+          <w:tab w:val="left" w:pos="4580"/>
+          <w:tab w:val="left" w:pos="5496"/>
+          <w:tab w:val="left" w:pos="6412"/>
+          <w:tab w:val="left" w:pos="7328"/>
+          <w:tab w:val="left" w:pos="8244"/>
+          <w:tab w:val="left" w:pos="9160"/>
+          <w:tab w:val="left" w:pos="10076"/>
+          <w:tab w:val="left" w:pos="10992"/>
+          <w:tab w:val="left" w:pos="11908"/>
+          <w:tab w:val="left" w:pos="12824"/>
+          <w:tab w:val="left" w:pos="13740"/>
+          <w:tab w:val="left" w:pos="14656"/>
+        </w:tabs>
+        <w:spacing w:after="0" w:line="240" w:lineRule="auto"/>
+        <w:rPr>
+          <w:rFonts w:ascii="Times New Roman" w:eastAsia="Times New Roman" w:hAnsi="Times New Roman" w:cs="Times New Roman"/>
+          <w:color w:val="000000"/>
+        </w:rPr>
+      </w:pPr>
+      <w:r>
+        <w:rPr>
+          <w:rFonts w:ascii="Times New Roman" w:eastAsia="Times New Roman" w:hAnsi="Times New Roman" w:cs="Times New Roman"/>
+          <w:color w:val="000000"/>
+        </w:rPr>
+        <w:t xml:space="preserve">var </w:t>
+      </w:r>
+      <w:r>
+        <w:rPr>
+          <w:rFonts w:ascii="Times New Roman" w:eastAsia="Times New Roman" w:hAnsi="Times New Roman" w:cs="Times New Roman"/>
+          <w:color w:val="000000"/>
+        </w:rPr>
+        <w:t>a</w:t>
+      </w:r>
+      <w:r>
+        <w:rPr>
+          <w:rFonts w:ascii="Times New Roman" w:eastAsia="Times New Roman" w:hAnsi="Times New Roman" w:cs="Times New Roman"/>
+          <w:color w:val="000000"/>
+        </w:rPr>
+        <w:t>;</w:t>
+      </w:r>
+    </w:p>
+    <w:p>
+      <w:pPr>
+        <w:shd w:val="clear" w:color="auto" w:fill="FFFFFF"/>
+        <w:tabs>
+          <w:tab w:val="left" w:pos="916"/>
+          <w:tab w:val="left" w:pos="1832"/>
+          <w:tab w:val="left" w:pos="2748"/>
+          <w:tab w:val="left" w:pos="3664"/>
+          <w:tab w:val="left" w:pos="4580"/>
+          <w:tab w:val="left" w:pos="5496"/>
+          <w:tab w:val="left" w:pos="6412"/>
+          <w:tab w:val="left" w:pos="7328"/>
+          <w:tab w:val="left" w:pos="8244"/>
+          <w:tab w:val="left" w:pos="9160"/>
+          <w:tab w:val="left" w:pos="10076"/>
+          <w:tab w:val="left" w:pos="10992"/>
+          <w:tab w:val="left" w:pos="11908"/>
+          <w:tab w:val="left" w:pos="12824"/>
+          <w:tab w:val="left" w:pos="13740"/>
+          <w:tab w:val="left" w:pos="14656"/>
+        </w:tabs>
+        <w:spacing w:after="0" w:line="240" w:lineRule="auto"/>
+        <w:rPr>
+          <w:rFonts w:ascii="Times New Roman" w:eastAsia="Times New Roman" w:hAnsi="Times New Roman" w:cs="Times New Roman"/>
+          <w:color w:val="000000"/>
+        </w:rPr>
+      </w:pPr>
+      <w:r>
+        <w:rPr>
+          <w:rFonts w:ascii="Times New Roman" w:eastAsia="Times New Roman" w:hAnsi="Times New Roman" w:cs="Times New Roman"/>
+          <w:color w:val="000000"/>
+        </w:rPr>
+        <w:t xml:space="preserve">    if (</w:t>
+      </w:r>
+      <w:r>
+        <w:rPr>
+          <w:rFonts w:ascii="Times New Roman" w:eastAsia="Times New Roman" w:hAnsi="Times New Roman" w:cs="Times New Roman"/>
+          <w:color w:val="000000"/>
+        </w:rPr>
+        <w:t>b</w:t>
+      </w:r>
+      <w:r>
+        <w:rPr>
+          <w:rFonts w:ascii="Times New Roman" w:eastAsia="Times New Roman" w:hAnsi="Times New Roman" w:cs="Times New Roman"/>
+          <w:color w:val="000000"/>
+        </w:rPr>
+        <w:t xml:space="preserve"> </w:t>
+      </w:r>
+      <w:r>
+        <w:rPr>
+          <w:rFonts w:ascii="Times New Roman" w:eastAsia="Times New Roman" w:hAnsi="Times New Roman" w:cs="Times New Roman"/>
+          <w:color w:val="000000"/>
+        </w:rPr>
+        <w:t>&lt;=</w:t>
+      </w:r>
+      <w:r>
+        <w:rPr>
+          <w:rFonts w:ascii="Times New Roman" w:eastAsia="Times New Roman" w:hAnsi="Times New Roman" w:cs="Times New Roman"/>
+          <w:color w:val="000000"/>
+        </w:rPr>
+        <w:t xml:space="preserve"> 0) {</w:t>
+      </w:r>
+    </w:p>
+    <w:p>
+      <w:pPr>
+        <w:shd w:val="clear" w:color="auto" w:fill="FFFFFF"/>
+        <w:tabs>
+          <w:tab w:val="left" w:pos="916"/>
+          <w:tab w:val="left" w:pos="1832"/>
+          <w:tab w:val="left" w:pos="2748"/>
+          <w:tab w:val="left" w:pos="3664"/>
+          <w:tab w:val="left" w:pos="4580"/>
+          <w:tab w:val="left" w:pos="5496"/>
+          <w:tab w:val="left" w:pos="6412"/>
+          <w:tab w:val="left" w:pos="7328"/>
+          <w:tab w:val="left" w:pos="8244"/>
+          <w:tab w:val="left" w:pos="9160"/>
+          <w:tab w:val="left" w:pos="10076"/>
+          <w:tab w:val="left" w:pos="10992"/>
+          <w:tab w:val="left" w:pos="11908"/>
+          <w:tab w:val="left" w:pos="12824"/>
+          <w:tab w:val="left" w:pos="13740"/>
+          <w:tab w:val="left" w:pos="14656"/>
+        </w:tabs>
+        <w:spacing w:after="0" w:line="240" w:lineRule="auto"/>
+        <w:rPr>
+          <w:rFonts w:ascii="Times New Roman" w:eastAsia="Times New Roman" w:hAnsi="Times New Roman" w:cs="Times New Roman"/>
+          <w:color w:val="000000"/>
+        </w:rPr>
+      </w:pPr>
+      <w:r>
+        <w:rPr>
+          <w:rFonts w:ascii="Times New Roman" w:eastAsia="Times New Roman" w:hAnsi="Times New Roman" w:cs="Times New Roman"/>
+          <w:color w:val="000000"/>
+        </w:rPr>
+        <w:t xml:space="preserve">        </w:t>
+      </w:r>
+      <w:r>
+        <w:rPr>
+          <w:rFonts w:ascii="Times New Roman" w:eastAsia="Times New Roman" w:hAnsi="Times New Roman" w:cs="Times New Roman"/>
+          <w:color w:val="000000"/>
+        </w:rPr>
+        <w:t>a</w:t>
+      </w:r>
+      <w:r>
+        <w:rPr>
+          <w:rFonts w:ascii="Times New Roman" w:eastAsia="Times New Roman" w:hAnsi="Times New Roman" w:cs="Times New Roman"/>
+          <w:color w:val="000000"/>
+        </w:rPr>
+        <w:t xml:space="preserve"> =</w:t>
+      </w:r>
+      <w:r>
+        <w:rPr>
+          <w:rFonts w:ascii="Times New Roman" w:eastAsia="Times New Roman" w:hAnsi="Times New Roman" w:cs="Times New Roman"/>
+          <w:color w:val="000000"/>
+        </w:rPr>
+        <w:t>-</w:t>
+      </w:r>
+      <w:r>
+        <w:rPr>
+          <w:rFonts w:ascii="Times New Roman" w:eastAsia="Times New Roman" w:hAnsi="Times New Roman" w:cs="Times New Roman"/>
+          <w:color w:val="000000"/>
+        </w:rPr>
+        <w:t xml:space="preserve"> </w:t>
+      </w:r>
+      <w:r>
+        <w:rPr>
+          <w:rFonts w:ascii="Times New Roman" w:eastAsia="Times New Roman" w:hAnsi="Times New Roman" w:cs="Times New Roman"/>
+          <w:color w:val="000000"/>
+        </w:rPr>
+        <w:t>b</w:t>
+      </w:r>
+      <w:r>
+        <w:rPr>
+          <w:rFonts w:ascii="Times New Roman" w:eastAsia="Times New Roman" w:hAnsi="Times New Roman" w:cs="Times New Roman"/>
+          <w:color w:val="000000"/>
+        </w:rPr>
+        <w:t>;</w:t>
+      </w:r>
+    </w:p>
+    <w:p>
+      <w:pPr>
+        <w:shd w:val="clear" w:color="auto" w:fill="FFFFFF"/>
+        <w:tabs>
+          <w:tab w:val="left" w:pos="916"/>
+          <w:tab w:val="left" w:pos="1832"/>
+          <w:tab w:val="left" w:pos="2748"/>
+          <w:tab w:val="left" w:pos="3664"/>
+          <w:tab w:val="left" w:pos="4580"/>
+          <w:tab w:val="left" w:pos="5496"/>
+          <w:tab w:val="left" w:pos="6412"/>
+          <w:tab w:val="left" w:pos="7328"/>
+          <w:tab w:val="left" w:pos="8244"/>
+          <w:tab w:val="left" w:pos="9160"/>
+          <w:tab w:val="left" w:pos="10076"/>
+          <w:tab w:val="left" w:pos="10992"/>
+          <w:tab w:val="left" w:pos="11908"/>
+          <w:tab w:val="left" w:pos="12824"/>
+          <w:tab w:val="left" w:pos="13740"/>
+          <w:tab w:val="left" w:pos="14656"/>
+        </w:tabs>
+        <w:spacing w:after="0" w:line="240" w:lineRule="auto"/>
+        <w:rPr>
+          <w:rFonts w:ascii="Times New Roman" w:eastAsia="Times New Roman" w:hAnsi="Times New Roman" w:cs="Times New Roman"/>
+          <w:color w:val="000000"/>
+        </w:rPr>
+      </w:pPr>
+      <w:r>
+        <w:rPr>
+          <w:rFonts w:ascii="Times New Roman" w:eastAsia="Times New Roman" w:hAnsi="Times New Roman" w:cs="Times New Roman"/>
+          <w:color w:val="000000"/>
+        </w:rPr>
+        <w:t xml:space="preserve">    } else {</w:t>
+      </w:r>
+    </w:p>
+    <w:p>
+      <w:pPr>
+        <w:shd w:val="clear" w:color="auto" w:fill="FFFFFF"/>
+        <w:tabs>
+          <w:tab w:val="left" w:pos="916"/>
+          <w:tab w:val="left" w:pos="1832"/>
+          <w:tab w:val="left" w:pos="2748"/>
+          <w:tab w:val="left" w:pos="3664"/>
+          <w:tab w:val="left" w:pos="4580"/>
+          <w:tab w:val="left" w:pos="5496"/>
+          <w:tab w:val="left" w:pos="6412"/>
+          <w:tab w:val="left" w:pos="7328"/>
+          <w:tab w:val="left" w:pos="8244"/>
+          <w:tab w:val="left" w:pos="9160"/>
+          <w:tab w:val="left" w:pos="10076"/>
+          <w:tab w:val="left" w:pos="10992"/>
+          <w:tab w:val="left" w:pos="11908"/>
+          <w:tab w:val="left" w:pos="12824"/>
+          <w:tab w:val="left" w:pos="13740"/>
+          <w:tab w:val="left" w:pos="14656"/>
+        </w:tabs>
+        <w:spacing w:after="0" w:line="240" w:lineRule="auto"/>
+        <w:rPr>
+          <w:rFonts w:ascii="Times New Roman" w:eastAsia="Times New Roman" w:hAnsi="Times New Roman" w:cs="Times New Roman"/>
+          <w:color w:val="000000"/>
+        </w:rPr>
+      </w:pPr>
+      <w:r>
+        <w:rPr>
+          <w:rFonts w:ascii="Times New Roman" w:eastAsia="Times New Roman" w:hAnsi="Times New Roman" w:cs="Times New Roman"/>
+          <w:color w:val="000000"/>
+        </w:rPr>
+        <w:t xml:space="preserve">        </w:t>
+      </w:r>
+      <w:r>
+        <w:rPr>
+          <w:rFonts w:ascii="Times New Roman" w:eastAsia="Times New Roman" w:hAnsi="Times New Roman" w:cs="Times New Roman"/>
+          <w:color w:val="000000"/>
+        </w:rPr>
+        <w:t>a</w:t>
+      </w:r>
+      <w:r>
+        <w:rPr>
+          <w:rFonts w:ascii="Times New Roman" w:eastAsia="Times New Roman" w:hAnsi="Times New Roman" w:cs="Times New Roman"/>
+          <w:color w:val="000000"/>
+        </w:rPr>
+        <w:t xml:space="preserve"> = </w:t>
+      </w:r>
+      <w:r>
+        <w:rPr>
+          <w:rFonts w:ascii="Times New Roman" w:eastAsia="Times New Roman" w:hAnsi="Times New Roman" w:cs="Times New Roman"/>
+          <w:color w:val="000000"/>
+        </w:rPr>
+        <w:t>b</w:t>
+      </w:r>
+      <w:r>
+        <w:rPr>
+          <w:rFonts w:ascii="Times New Roman" w:eastAsia="Times New Roman" w:hAnsi="Times New Roman" w:cs="Times New Roman"/>
+          <w:color w:val="000000"/>
+        </w:rPr>
+        <w:t>;</w:t>
+      </w:r>
+    </w:p>
+    <w:p>
+      <w:pPr>
+        <w:shd w:val="clear" w:color="auto" w:fill="FFFFFF"/>
+        <w:tabs>
+          <w:tab w:val="left" w:pos="916"/>
+          <w:tab w:val="left" w:pos="1832"/>
+          <w:tab w:val="left" w:pos="2748"/>
+          <w:tab w:val="left" w:pos="3664"/>
+          <w:tab w:val="left" w:pos="4580"/>
+          <w:tab w:val="left" w:pos="5496"/>
+          <w:tab w:val="left" w:pos="6412"/>
+          <w:tab w:val="left" w:pos="7328"/>
+          <w:tab w:val="left" w:pos="8244"/>
+          <w:tab w:val="left" w:pos="9160"/>
+          <w:tab w:val="left" w:pos="10076"/>
+          <w:tab w:val="left" w:pos="10992"/>
+          <w:tab w:val="left" w:pos="11908"/>
+          <w:tab w:val="left" w:pos="12824"/>
+          <w:tab w:val="left" w:pos="13740"/>
+          <w:tab w:val="left" w:pos="14656"/>
+        </w:tabs>
+        <w:spacing w:after="0" w:line="240" w:lineRule="auto"/>
+        <w:rPr>
+          <w:rFonts w:ascii="Times New Roman" w:eastAsia="Times New Roman" w:hAnsi="Times New Roman" w:cs="Times New Roman"/>
+          <w:color w:val="000000"/>
+        </w:rPr>
+      </w:pPr>
+      <w:r>
+        <w:rPr>
+          <w:rFonts w:ascii="Times New Roman" w:eastAsia="Times New Roman" w:hAnsi="Times New Roman" w:cs="Times New Roman"/>
+          <w:color w:val="000000"/>
+        </w:rPr>
+        <w:t xml:space="preserve">    }</w:t>
+      </w:r>
+    </w:p>
+    <w:p>
+      <w:pPr>
+        <w:shd w:val="clear" w:color="auto" w:fill="FFFFFF"/>
+        <w:tabs>
+          <w:tab w:val="left" w:pos="916"/>
+          <w:tab w:val="left" w:pos="1832"/>
+          <w:tab w:val="left" w:pos="2748"/>
+          <w:tab w:val="left" w:pos="3664"/>
+          <w:tab w:val="left" w:pos="4580"/>
+          <w:tab w:val="left" w:pos="5496"/>
+          <w:tab w:val="left" w:pos="6412"/>
+          <w:tab w:val="left" w:pos="7328"/>
+          <w:tab w:val="left" w:pos="8244"/>
+          <w:tab w:val="left" w:pos="9160"/>
+          <w:tab w:val="left" w:pos="10076"/>
+          <w:tab w:val="left" w:pos="10992"/>
+          <w:tab w:val="left" w:pos="11908"/>
+          <w:tab w:val="left" w:pos="12824"/>
+          <w:tab w:val="left" w:pos="13740"/>
+          <w:tab w:val="left" w:pos="14656"/>
+        </w:tabs>
+        <w:spacing w:after="0" w:line="240" w:lineRule="auto"/>
+        <w:rPr>
+          <w:rFonts w:ascii="Times New Roman" w:eastAsia="Times New Roman" w:hAnsi="Times New Roman" w:cs="Times New Roman"/>
+          <w:color w:val="000000"/>
+        </w:rPr>
+      </w:pPr>
+    </w:p>
+    <w:p>
+      <w:pPr>
+        <w:shd w:val="clear" w:color="auto" w:fill="FFFFFF"/>
+        <w:tabs>
+          <w:tab w:val="left" w:pos="916"/>
+          <w:tab w:val="left" w:pos="1832"/>
+          <w:tab w:val="left" w:pos="2748"/>
+          <w:tab w:val="left" w:pos="3664"/>
+          <w:tab w:val="left" w:pos="4580"/>
+          <w:tab w:val="left" w:pos="5496"/>
+          <w:tab w:val="left" w:pos="6412"/>
+          <w:tab w:val="left" w:pos="7328"/>
+          <w:tab w:val="left" w:pos="8244"/>
+          <w:tab w:val="left" w:pos="9160"/>
+          <w:tab w:val="left" w:pos="10076"/>
+          <w:tab w:val="left" w:pos="10992"/>
+          <w:tab w:val="left" w:pos="11908"/>
+          <w:tab w:val="left" w:pos="12824"/>
+          <w:tab w:val="left" w:pos="13740"/>
+          <w:tab w:val="left" w:pos="14656"/>
+        </w:tabs>
+        <w:spacing w:after="0" w:line="240" w:lineRule="auto"/>
+        <w:rPr>
+          <w:rFonts w:ascii="Times New Roman" w:eastAsia="Times New Roman" w:hAnsi="Times New Roman" w:cs="Times New Roman"/>
+          <w:color w:val="000000"/>
+        </w:rPr>
+      </w:pPr>
+      <w:r>
+        <w:rPr>
+          <w:rFonts w:ascii="Times New Roman" w:eastAsia="Times New Roman" w:hAnsi="Times New Roman" w:cs="Times New Roman"/>
+          <w:color w:val="000000"/>
+        </w:rPr>
+        <w:t xml:space="preserve">While in the case of </w:t>
+      </w:r>
+      <w:proofErr w:type="gramStart"/>
+      <w:r>
+        <w:rPr>
+          <w:rFonts w:ascii="Times New Roman" w:eastAsia="Times New Roman" w:hAnsi="Times New Roman" w:cs="Times New Roman"/>
+          <w:color w:val="000000"/>
+        </w:rPr>
+        <w:t>it</w:t>
+      </w:r>
+      <w:proofErr w:type="gramEnd"/>
+      <w:r>
+        <w:rPr>
+          <w:rFonts w:ascii="Times New Roman" w:eastAsia="Times New Roman" w:hAnsi="Times New Roman" w:cs="Times New Roman"/>
+          <w:color w:val="000000"/>
+        </w:rPr>
+        <w:t xml:space="preserve"> expression version of the conditional operand: </w:t>
+      </w:r>
+    </w:p>
+    <w:p>
+      <w:pPr>
+        <w:shd w:val="clear" w:color="auto" w:fill="FFFFFF"/>
+        <w:tabs>
+          <w:tab w:val="left" w:pos="916"/>
+          <w:tab w:val="left" w:pos="1832"/>
+          <w:tab w:val="left" w:pos="2748"/>
+          <w:tab w:val="left" w:pos="3664"/>
+          <w:tab w:val="left" w:pos="4580"/>
+          <w:tab w:val="left" w:pos="5496"/>
+          <w:tab w:val="left" w:pos="6412"/>
+          <w:tab w:val="left" w:pos="7328"/>
+          <w:tab w:val="left" w:pos="8244"/>
+          <w:tab w:val="left" w:pos="9160"/>
+          <w:tab w:val="left" w:pos="10076"/>
+          <w:tab w:val="left" w:pos="10992"/>
+          <w:tab w:val="left" w:pos="11908"/>
+          <w:tab w:val="left" w:pos="12824"/>
+          <w:tab w:val="left" w:pos="13740"/>
+          <w:tab w:val="left" w:pos="14656"/>
+        </w:tabs>
+        <w:spacing w:after="0" w:line="240" w:lineRule="auto"/>
+        <w:rPr>
+          <w:rFonts w:ascii="Times New Roman" w:eastAsia="Times New Roman" w:hAnsi="Times New Roman" w:cs="Times New Roman"/>
+          <w:color w:val="000000"/>
+        </w:rPr>
+      </w:pPr>
+    </w:p>
+    <w:p>
+      <w:pPr>
+        <w:pStyle w:val="HTMLPreformatted"/>
+        <w:shd w:val="clear" w:color="auto" w:fill="FFFFFF"/>
+        <w:rPr>
+          <w:rFonts w:ascii="Times New Roman" w:hAnsi="Times New Roman" w:cs="Times New Roman"/>
+          <w:color w:val="000000"/>
+          <w:sz w:val="22"/>
+          <w:szCs w:val="22"/>
+        </w:rPr>
+      </w:pPr>
+      <w:r>
+        <w:rPr>
+          <w:rFonts w:ascii="Times New Roman" w:hAnsi="Times New Roman" w:cs="Times New Roman"/>
+          <w:color w:val="000000"/>
+          <w:sz w:val="22"/>
+          <w:szCs w:val="22"/>
+        </w:rPr>
+        <w:t xml:space="preserve">var x = (y &gt;= </w:t>
+      </w:r>
+      <w:proofErr w:type="gramStart"/>
+      <w:r>
+        <w:rPr>
+          <w:rFonts w:ascii="Times New Roman" w:hAnsi="Times New Roman" w:cs="Times New Roman"/>
+          <w:color w:val="000000"/>
+          <w:sz w:val="22"/>
+          <w:szCs w:val="22"/>
+        </w:rPr>
+        <w:t>0 ?</w:t>
+      </w:r>
+      <w:proofErr w:type="gramEnd"/>
+      <w:r>
+        <w:rPr>
+          <w:rFonts w:ascii="Times New Roman" w:hAnsi="Times New Roman" w:cs="Times New Roman"/>
+          <w:color w:val="000000"/>
+          <w:sz w:val="22"/>
+          <w:szCs w:val="22"/>
+        </w:rPr>
+        <w:t xml:space="preserve"> y : -y);</w:t>
+      </w:r>
+    </w:p>
+    <w:p>
+      <w:pPr>
+        <w:pStyle w:val="HTMLPreformatted"/>
+        <w:shd w:val="clear" w:color="auto" w:fill="FFFFFF"/>
+        <w:rPr>
+          <w:rFonts w:ascii="Times New Roman" w:hAnsi="Times New Roman" w:cs="Times New Roman"/>
+          <w:color w:val="000000"/>
+          <w:sz w:val="22"/>
+          <w:szCs w:val="22"/>
+        </w:rPr>
+      </w:pPr>
+      <w:r>
+        <w:rPr>
+          <w:rFonts w:ascii="Times New Roman" w:hAnsi="Times New Roman" w:cs="Times New Roman"/>
+          <w:color w:val="000000"/>
+          <w:sz w:val="22"/>
+          <w:szCs w:val="22"/>
+        </w:rPr>
+        <w:t xml:space="preserve"> </w:t>
+      </w:r>
+    </w:p>
+    <w:p>
+      <w:pPr>
+        <w:pStyle w:val="HTMLPreformatted"/>
+        <w:shd w:val="clear" w:color="auto" w:fill="FFFFFF"/>
+        <w:rPr>
+          <w:rFonts w:ascii="Times New Roman" w:hAnsi="Times New Roman" w:cs="Times New Roman"/>
+          <w:color w:val="000000"/>
+          <w:sz w:val="22"/>
+          <w:szCs w:val="22"/>
+        </w:rPr>
+      </w:pPr>
+      <w:r>
+        <w:rPr>
+          <w:rFonts w:ascii="Times New Roman" w:hAnsi="Times New Roman" w:cs="Times New Roman"/>
+          <w:color w:val="000000"/>
+          <w:sz w:val="22"/>
+          <w:szCs w:val="22"/>
+        </w:rPr>
+        <w:t>In this case the expression inside the parenthesis does the exact job.</w:t>
+      </w:r>
+    </w:p>
+    <w:p>
+      <w:pPr>
+        <w:pStyle w:val="HTMLPreformatted"/>
+        <w:shd w:val="clear" w:color="auto" w:fill="FFFFFF"/>
+        <w:rPr>
+          <w:rFonts w:ascii="Times New Roman" w:hAnsi="Times New Roman" w:cs="Times New Roman"/>
+          <w:color w:val="000000"/>
+          <w:sz w:val="22"/>
+          <w:szCs w:val="22"/>
+        </w:rPr>
+      </w:pPr>
+    </w:p>
+    <w:p>
+      <w:pPr>
+        <w:pStyle w:val="HTMLPreformatted"/>
+        <w:shd w:val="clear" w:color="auto" w:fill="FFFFFF"/>
+        <w:rPr>
+          <w:rFonts w:ascii="Times New Roman" w:hAnsi="Times New Roman" w:cs="Times New Roman"/>
+          <w:color w:val="000000"/>
+          <w:sz w:val="22"/>
+          <w:szCs w:val="22"/>
+        </w:rPr>
+      </w:pPr>
+      <w:r>
+        <w:rPr>
+          <w:rFonts w:ascii="Times New Roman" w:hAnsi="Times New Roman" w:cs="Times New Roman"/>
+          <w:color w:val="000000"/>
+          <w:sz w:val="22"/>
+          <w:szCs w:val="22"/>
+        </w:rPr>
+        <w:t xml:space="preserve">In JavaScript statements are </w:t>
+      </w:r>
+      <w:r>
+        <w:rPr>
+          <w:rFonts w:ascii="Times New Roman" w:hAnsi="Times New Roman" w:cs="Times New Roman"/>
+          <w:color w:val="000000"/>
+          <w:sz w:val="22"/>
+          <w:szCs w:val="22"/>
+        </w:rPr>
+        <w:t>chained</w:t>
+      </w:r>
+      <w:r>
+        <w:rPr>
+          <w:rFonts w:ascii="Times New Roman" w:hAnsi="Times New Roman" w:cs="Times New Roman"/>
+          <w:color w:val="000000"/>
+          <w:sz w:val="22"/>
+          <w:szCs w:val="22"/>
+        </w:rPr>
+        <w:t xml:space="preserve"> by a semicolon which is used to know where one ends and the other statement begins. But in the case of expression the we can use a comma to chain the expression which will be returning the value of the second expression.</w:t>
+      </w:r>
+    </w:p>
+    <w:p>
+      <w:pPr>
+        <w:pStyle w:val="HTMLPreformatted"/>
+        <w:shd w:val="clear" w:color="auto" w:fill="FFFFFF"/>
+        <w:rPr>
+          <w:rFonts w:ascii="Times New Roman" w:hAnsi="Times New Roman" w:cs="Times New Roman"/>
+          <w:color w:val="000000"/>
+          <w:sz w:val="22"/>
+          <w:szCs w:val="22"/>
+        </w:rPr>
+      </w:pPr>
+      <w:r>
+        <w:rPr>
+          <w:rFonts w:ascii="Times New Roman" w:hAnsi="Times New Roman" w:cs="Times New Roman"/>
+          <w:color w:val="000000"/>
+          <w:sz w:val="22"/>
+          <w:szCs w:val="22"/>
+        </w:rPr>
+        <w:t xml:space="preserve"> </w:t>
+      </w:r>
+    </w:p>
+    <w:p>
+      <w:pPr>
+        <w:pStyle w:val="HTMLPreformatted"/>
+        <w:shd w:val="clear" w:color="auto" w:fill="FFFFFF"/>
+        <w:rPr>
+          <w:rFonts w:ascii="Times New Roman" w:hAnsi="Times New Roman" w:cs="Times New Roman"/>
+          <w:color w:val="000000"/>
+          <w:sz w:val="22"/>
+          <w:szCs w:val="22"/>
+        </w:rPr>
+      </w:pPr>
+    </w:p>
+    <w:p>
+      <w:pPr>
+        <w:pStyle w:val="HTMLPreformatted"/>
+        <w:shd w:val="clear" w:color="auto" w:fill="FFFFFF"/>
+        <w:rPr>
+          <w:rFonts w:ascii="Times New Roman" w:hAnsi="Times New Roman" w:cs="Times New Roman"/>
+          <w:color w:val="000000"/>
+          <w:sz w:val="22"/>
+          <w:szCs w:val="22"/>
+        </w:rPr>
+      </w:pPr>
+    </w:p>
+    <w:p>
+      <w:pPr>
+        <w:pStyle w:val="HTMLPreformatted"/>
+        <w:shd w:val="clear" w:color="auto" w:fill="FFFFFF"/>
+        <w:rPr>
+          <w:rFonts w:ascii="Times New Roman" w:hAnsi="Times New Roman" w:cs="Times New Roman"/>
+          <w:color w:val="000000"/>
+          <w:sz w:val="22"/>
+          <w:szCs w:val="22"/>
+        </w:rPr>
+      </w:pPr>
+      <w:r>
+        <w:rPr>
+          <w:rFonts w:ascii="Times New Roman" w:hAnsi="Times New Roman" w:cs="Times New Roman"/>
+          <w:color w:val="000000"/>
+          <w:sz w:val="22"/>
+          <w:szCs w:val="22"/>
+        </w:rPr>
+        <w:t>Var x = (“a”,</w:t>
+      </w:r>
+      <w:r>
+        <w:rPr>
+          <w:rFonts w:ascii="Times New Roman" w:hAnsi="Times New Roman" w:cs="Times New Roman"/>
+          <w:color w:val="000000"/>
+          <w:sz w:val="22"/>
+          <w:szCs w:val="22"/>
+        </w:rPr>
+        <w:t xml:space="preserve"> </w:t>
+      </w:r>
+      <w:r>
+        <w:rPr>
+          <w:rFonts w:ascii="Times New Roman" w:hAnsi="Times New Roman" w:cs="Times New Roman"/>
+          <w:color w:val="000000"/>
+          <w:sz w:val="22"/>
+          <w:szCs w:val="22"/>
+        </w:rPr>
+        <w:t>“</w:t>
+      </w:r>
+      <w:r>
+        <w:rPr>
+          <w:rFonts w:ascii="Times New Roman" w:hAnsi="Times New Roman" w:cs="Times New Roman"/>
+          <w:color w:val="000000"/>
+          <w:sz w:val="22"/>
+          <w:szCs w:val="22"/>
+        </w:rPr>
+        <w:t xml:space="preserve">b”)      </w:t>
+      </w:r>
+    </w:p>
+    <w:p>
+      <w:pPr>
+        <w:pStyle w:val="HTMLPreformatted"/>
+        <w:shd w:val="clear" w:color="auto" w:fill="FFFFFF"/>
+        <w:rPr>
+          <w:rFonts w:ascii="Times New Roman" w:hAnsi="Times New Roman" w:cs="Times New Roman"/>
+          <w:color w:val="000000"/>
+          <w:sz w:val="22"/>
+          <w:szCs w:val="22"/>
+        </w:rPr>
+      </w:pPr>
+      <w:r>
+        <w:rPr>
+          <w:rFonts w:ascii="Times New Roman" w:hAnsi="Times New Roman" w:cs="Times New Roman"/>
+          <w:color w:val="000000"/>
+          <w:sz w:val="22"/>
+          <w:szCs w:val="22"/>
+        </w:rPr>
+        <w:t xml:space="preserve"> x </w:t>
+      </w:r>
+      <w:r>
+        <w:rPr>
+          <w:rFonts w:ascii="Times New Roman" w:hAnsi="Times New Roman" w:cs="Times New Roman"/>
+          <w:color w:val="000000"/>
+          <w:sz w:val="22"/>
+          <w:szCs w:val="22"/>
+        </w:rPr>
+        <w:t>// returns</w:t>
+      </w:r>
+    </w:p>
+    <w:p>
+      <w:pPr>
+        <w:pStyle w:val="HTMLPreformatted"/>
+        <w:shd w:val="clear" w:color="auto" w:fill="FFFFFF"/>
+        <w:rPr>
+          <w:rFonts w:ascii="Times New Roman" w:hAnsi="Times New Roman" w:cs="Times New Roman"/>
+          <w:color w:val="000000"/>
+          <w:sz w:val="22"/>
+          <w:szCs w:val="22"/>
+        </w:rPr>
+      </w:pPr>
+      <w:r>
+        <w:rPr>
+          <w:rFonts w:ascii="Times New Roman" w:hAnsi="Times New Roman" w:cs="Times New Roman"/>
+          <w:color w:val="000000"/>
+          <w:sz w:val="22"/>
+          <w:szCs w:val="22"/>
+        </w:rPr>
+        <w:t>“b”</w:t>
+      </w:r>
+    </w:p>
+    <w:p>
+      <w:pPr>
+        <w:pStyle w:val="HTMLPreformatted"/>
+        <w:shd w:val="clear" w:color="auto" w:fill="FFFFFF"/>
+        <w:rPr>
+          <w:rFonts w:ascii="Times New Roman" w:hAnsi="Times New Roman" w:cs="Times New Roman"/>
+          <w:color w:val="000000"/>
+          <w:sz w:val="22"/>
+          <w:szCs w:val="22"/>
+        </w:rPr>
+      </w:pPr>
+    </w:p>
+    <w:p>
+      <w:pPr>
+        <w:shd w:val="clear" w:color="auto" w:fill="FFFFFF"/>
+        <w:tabs>
+          <w:tab w:val="left" w:pos="916"/>
+          <w:tab w:val="left" w:pos="1832"/>
+          <w:tab w:val="left" w:pos="2748"/>
+          <w:tab w:val="left" w:pos="3664"/>
+          <w:tab w:val="left" w:pos="4580"/>
+          <w:tab w:val="left" w:pos="5496"/>
+          <w:tab w:val="left" w:pos="6412"/>
+          <w:tab w:val="left" w:pos="7328"/>
+          <w:tab w:val="left" w:pos="8244"/>
+          <w:tab w:val="left" w:pos="9160"/>
+          <w:tab w:val="left" w:pos="10076"/>
+          <w:tab w:val="left" w:pos="10992"/>
+          <w:tab w:val="left" w:pos="11908"/>
+          <w:tab w:val="left" w:pos="12824"/>
+          <w:tab w:val="left" w:pos="13740"/>
+          <w:tab w:val="left" w:pos="14656"/>
+        </w:tabs>
+        <w:spacing w:after="0" w:line="240" w:lineRule="auto"/>
+        <w:rPr>
+          <w:rFonts w:ascii="Times New Roman" w:eastAsia="Times New Roman" w:hAnsi="Times New Roman" w:cs="Times New Roman"/>
+          <w:color w:val="000000"/>
+        </w:rPr>
+      </w:pPr>
+      <w:r>
+        <w:rPr>
+          <w:rFonts w:ascii="Times New Roman" w:eastAsia="Times New Roman" w:hAnsi="Times New Roman" w:cs="Times New Roman"/>
+          <w:color w:val="000000"/>
+        </w:rPr>
+        <w:t>Then there are Function declarations and Function expressions, starting from the syntax there are differences between them:</w:t>
+      </w:r>
+    </w:p>
+    <w:p>
+      <w:pPr>
+        <w:shd w:val="clear" w:color="auto" w:fill="FFFFFF"/>
+        <w:tabs>
+          <w:tab w:val="left" w:pos="916"/>
+          <w:tab w:val="left" w:pos="1832"/>
+          <w:tab w:val="left" w:pos="2748"/>
+          <w:tab w:val="left" w:pos="3664"/>
+          <w:tab w:val="left" w:pos="4580"/>
+          <w:tab w:val="left" w:pos="5496"/>
+          <w:tab w:val="left" w:pos="6412"/>
+          <w:tab w:val="left" w:pos="7328"/>
+          <w:tab w:val="left" w:pos="8244"/>
+          <w:tab w:val="left" w:pos="9160"/>
+          <w:tab w:val="left" w:pos="10076"/>
+          <w:tab w:val="left" w:pos="10992"/>
+          <w:tab w:val="left" w:pos="11908"/>
+          <w:tab w:val="left" w:pos="12824"/>
+          <w:tab w:val="left" w:pos="13740"/>
+          <w:tab w:val="left" w:pos="14656"/>
+        </w:tabs>
+        <w:spacing w:after="0" w:line="240" w:lineRule="auto"/>
+        <w:rPr>
+          <w:rFonts w:ascii="Times New Roman" w:eastAsia="Times New Roman" w:hAnsi="Times New Roman" w:cs="Times New Roman"/>
+          <w:color w:val="000000"/>
+        </w:rPr>
+      </w:pPr>
+    </w:p>
+    <w:p>
+      <w:pPr>
+        <w:shd w:val="clear" w:color="auto" w:fill="FFFFFF"/>
+        <w:tabs>
+          <w:tab w:val="left" w:pos="916"/>
+          <w:tab w:val="left" w:pos="1832"/>
+          <w:tab w:val="left" w:pos="2748"/>
+          <w:tab w:val="left" w:pos="3664"/>
+          <w:tab w:val="left" w:pos="4580"/>
+          <w:tab w:val="left" w:pos="5496"/>
+          <w:tab w:val="left" w:pos="6412"/>
+          <w:tab w:val="left" w:pos="7328"/>
+          <w:tab w:val="left" w:pos="8244"/>
+          <w:tab w:val="left" w:pos="9160"/>
+          <w:tab w:val="left" w:pos="10076"/>
+          <w:tab w:val="left" w:pos="10992"/>
+          <w:tab w:val="left" w:pos="11908"/>
+          <w:tab w:val="left" w:pos="12824"/>
+          <w:tab w:val="left" w:pos="13740"/>
+          <w:tab w:val="left" w:pos="14656"/>
+        </w:tabs>
+        <w:spacing w:after="0" w:line="240" w:lineRule="auto"/>
+        <w:rPr>
+          <w:rFonts w:ascii="Times New Roman" w:eastAsia="Times New Roman" w:hAnsi="Times New Roman" w:cs="Times New Roman"/>
+          <w:color w:val="000000"/>
+        </w:rPr>
+      </w:pPr>
+      <w:r>
+        <w:rPr>
+          <w:rFonts w:ascii="Times New Roman" w:eastAsia="Times New Roman" w:hAnsi="Times New Roman" w:cs="Times New Roman"/>
+          <w:color w:val="000000"/>
+        </w:rPr>
+        <w:t>Function declarations are written as:</w:t>
+      </w:r>
+    </w:p>
+    <w:p>
+      <w:pPr>
+        <w:shd w:val="clear" w:color="auto" w:fill="FFFFFF"/>
+        <w:tabs>
+          <w:tab w:val="left" w:pos="916"/>
+          <w:tab w:val="left" w:pos="1832"/>
+          <w:tab w:val="left" w:pos="2748"/>
+          <w:tab w:val="left" w:pos="3664"/>
+          <w:tab w:val="left" w:pos="4580"/>
+          <w:tab w:val="left" w:pos="5496"/>
+          <w:tab w:val="left" w:pos="6412"/>
+          <w:tab w:val="left" w:pos="7328"/>
+          <w:tab w:val="left" w:pos="8244"/>
+          <w:tab w:val="left" w:pos="9160"/>
+          <w:tab w:val="left" w:pos="10076"/>
+          <w:tab w:val="left" w:pos="10992"/>
+          <w:tab w:val="left" w:pos="11908"/>
+          <w:tab w:val="left" w:pos="12824"/>
+          <w:tab w:val="left" w:pos="13740"/>
+          <w:tab w:val="left" w:pos="14656"/>
+        </w:tabs>
+        <w:spacing w:after="0" w:line="240" w:lineRule="auto"/>
+        <w:rPr>
+          <w:rFonts w:ascii="Times New Roman" w:eastAsia="Times New Roman" w:hAnsi="Times New Roman" w:cs="Times New Roman"/>
+          <w:color w:val="000000"/>
+        </w:rPr>
+      </w:pPr>
+    </w:p>
+    <w:p>
+      <w:pPr>
+        <w:shd w:val="clear" w:color="auto" w:fill="FFFFFF"/>
+        <w:tabs>
+          <w:tab w:val="left" w:pos="916"/>
+          <w:tab w:val="left" w:pos="1832"/>
+          <w:tab w:val="left" w:pos="2748"/>
+          <w:tab w:val="left" w:pos="3664"/>
+          <w:tab w:val="left" w:pos="4580"/>
+          <w:tab w:val="left" w:pos="5496"/>
+          <w:tab w:val="left" w:pos="6412"/>
+          <w:tab w:val="left" w:pos="7328"/>
+          <w:tab w:val="left" w:pos="8244"/>
+          <w:tab w:val="left" w:pos="9160"/>
+          <w:tab w:val="left" w:pos="10076"/>
+          <w:tab w:val="left" w:pos="10992"/>
+          <w:tab w:val="left" w:pos="11908"/>
+          <w:tab w:val="left" w:pos="12824"/>
+          <w:tab w:val="left" w:pos="13740"/>
+          <w:tab w:val="left" w:pos="14656"/>
+        </w:tabs>
+        <w:spacing w:after="0" w:line="240" w:lineRule="auto"/>
+        <w:rPr>
+          <w:rFonts w:ascii="Times New Roman" w:eastAsia="Times New Roman" w:hAnsi="Times New Roman" w:cs="Times New Roman"/>
+          <w:color w:val="000000"/>
+        </w:rPr>
+      </w:pPr>
+    </w:p>
+    <w:p>
+      <w:pPr>
+        <w:shd w:val="clear" w:color="auto" w:fill="FFFFFF"/>
+        <w:tabs>
+          <w:tab w:val="left" w:pos="916"/>
+          <w:tab w:val="left" w:pos="1832"/>
+          <w:tab w:val="left" w:pos="2748"/>
+          <w:tab w:val="left" w:pos="3664"/>
+          <w:tab w:val="left" w:pos="4580"/>
+          <w:tab w:val="left" w:pos="5496"/>
+          <w:tab w:val="left" w:pos="6412"/>
+          <w:tab w:val="left" w:pos="7328"/>
+          <w:tab w:val="left" w:pos="8244"/>
+          <w:tab w:val="left" w:pos="9160"/>
+          <w:tab w:val="left" w:pos="10076"/>
+          <w:tab w:val="left" w:pos="10992"/>
+          <w:tab w:val="left" w:pos="11908"/>
+          <w:tab w:val="left" w:pos="12824"/>
+          <w:tab w:val="left" w:pos="13740"/>
+          <w:tab w:val="left" w:pos="14656"/>
+        </w:tabs>
+        <w:spacing w:after="0" w:line="240" w:lineRule="auto"/>
+        <w:rPr>
+          <w:rFonts w:ascii="Times New Roman" w:eastAsia="Times New Roman" w:hAnsi="Times New Roman" w:cs="Times New Roman"/>
+          <w:color w:val="000000"/>
+        </w:rPr>
+      </w:pPr>
+    </w:p>
+    <w:p>
+      <w:pPr>
+        <w:shd w:val="clear" w:color="auto" w:fill="FFFFFF"/>
+        <w:tabs>
+          <w:tab w:val="left" w:pos="916"/>
+          <w:tab w:val="left" w:pos="1832"/>
+          <w:tab w:val="left" w:pos="2748"/>
+          <w:tab w:val="left" w:pos="3664"/>
+          <w:tab w:val="left" w:pos="4580"/>
+          <w:tab w:val="left" w:pos="5496"/>
+          <w:tab w:val="left" w:pos="6412"/>
+          <w:tab w:val="left" w:pos="7328"/>
+          <w:tab w:val="left" w:pos="8244"/>
+          <w:tab w:val="left" w:pos="9160"/>
+          <w:tab w:val="left" w:pos="10076"/>
+          <w:tab w:val="left" w:pos="10992"/>
+          <w:tab w:val="left" w:pos="11908"/>
+          <w:tab w:val="left" w:pos="12824"/>
+          <w:tab w:val="left" w:pos="13740"/>
+          <w:tab w:val="left" w:pos="14656"/>
+        </w:tabs>
+        <w:spacing w:after="0" w:line="240" w:lineRule="auto"/>
+        <w:rPr>
+          <w:rFonts w:ascii="Times New Roman" w:eastAsia="Times New Roman" w:hAnsi="Times New Roman" w:cs="Times New Roman"/>
+          <w:color w:val="000000"/>
+        </w:rPr>
+      </w:pPr>
+      <w:r>
+        <w:rPr>
+          <w:rFonts w:ascii="Times New Roman" w:eastAsia="Times New Roman" w:hAnsi="Times New Roman" w:cs="Times New Roman"/>
+          <w:color w:val="000000"/>
+        </w:rPr>
+        <w:lastRenderedPageBreak/>
+        <w:t xml:space="preserve">Function </w:t>
+      </w:r>
+      <w:proofErr w:type="gramStart"/>
+      <w:r>
+        <w:rPr>
+          <w:rFonts w:ascii="Times New Roman" w:eastAsia="Times New Roman" w:hAnsi="Times New Roman" w:cs="Times New Roman"/>
+          <w:color w:val="000000"/>
+        </w:rPr>
+        <w:t>c(</w:t>
+      </w:r>
+      <w:proofErr w:type="gramEnd"/>
+      <w:r>
+        <w:rPr>
+          <w:rFonts w:ascii="Times New Roman" w:eastAsia="Times New Roman" w:hAnsi="Times New Roman" w:cs="Times New Roman"/>
+          <w:color w:val="000000"/>
+        </w:rPr>
+        <w:t>){</w:t>
+      </w:r>
+    </w:p>
+    <w:p>
+      <w:pPr>
+        <w:shd w:val="clear" w:color="auto" w:fill="FFFFFF"/>
+        <w:tabs>
+          <w:tab w:val="left" w:pos="916"/>
+          <w:tab w:val="left" w:pos="1832"/>
+          <w:tab w:val="left" w:pos="2748"/>
+          <w:tab w:val="left" w:pos="3664"/>
+          <w:tab w:val="left" w:pos="4580"/>
+          <w:tab w:val="left" w:pos="5496"/>
+          <w:tab w:val="left" w:pos="6412"/>
+          <w:tab w:val="left" w:pos="7328"/>
+          <w:tab w:val="left" w:pos="8244"/>
+          <w:tab w:val="left" w:pos="9160"/>
+          <w:tab w:val="left" w:pos="10076"/>
+          <w:tab w:val="left" w:pos="10992"/>
+          <w:tab w:val="left" w:pos="11908"/>
+          <w:tab w:val="left" w:pos="12824"/>
+          <w:tab w:val="left" w:pos="13740"/>
+          <w:tab w:val="left" w:pos="14656"/>
+        </w:tabs>
+        <w:spacing w:after="0" w:line="240" w:lineRule="auto"/>
+        <w:rPr>
+          <w:rFonts w:ascii="Times New Roman" w:eastAsia="Times New Roman" w:hAnsi="Times New Roman" w:cs="Times New Roman"/>
+          <w:color w:val="000000"/>
+        </w:rPr>
+      </w:pPr>
+      <w:r>
+        <w:rPr>
+          <w:rFonts w:ascii="Times New Roman" w:eastAsia="Times New Roman" w:hAnsi="Times New Roman" w:cs="Times New Roman"/>
+          <w:color w:val="000000"/>
         </w:rPr>
         <w:tab/>
-        <w:t>Return</w:t>
-      </w:r>
-      <w:r>
-        <w:rPr>
-          <w:rFonts w:ascii="Times New Roman" w:hAnsi="Times New Roman" w:cs="Times New Roman"/>
-        </w:rPr>
+        <w:t>Console.log(“Something”);</w:t>
+      </w:r>
+    </w:p>
+    <w:p>
+      <w:pPr>
+        <w:shd w:val="clear" w:color="auto" w:fill="FFFFFF"/>
+        <w:tabs>
+          <w:tab w:val="left" w:pos="916"/>
+          <w:tab w:val="left" w:pos="1832"/>
+          <w:tab w:val="left" w:pos="2748"/>
+          <w:tab w:val="left" w:pos="3664"/>
+          <w:tab w:val="left" w:pos="4580"/>
+          <w:tab w:val="left" w:pos="5496"/>
+          <w:tab w:val="left" w:pos="6412"/>
+          <w:tab w:val="left" w:pos="7328"/>
+          <w:tab w:val="left" w:pos="8244"/>
+          <w:tab w:val="left" w:pos="9160"/>
+          <w:tab w:val="left" w:pos="10076"/>
+          <w:tab w:val="left" w:pos="10992"/>
+          <w:tab w:val="left" w:pos="11908"/>
+          <w:tab w:val="left" w:pos="12824"/>
+          <w:tab w:val="left" w:pos="13740"/>
+          <w:tab w:val="left" w:pos="14656"/>
+        </w:tabs>
+        <w:spacing w:after="0" w:line="240" w:lineRule="auto"/>
+        <w:rPr>
+          <w:rFonts w:ascii="Times New Roman" w:eastAsia="Times New Roman" w:hAnsi="Times New Roman" w:cs="Times New Roman"/>
+          <w:color w:val="000000"/>
+        </w:rPr>
+      </w:pPr>
+      <w:r>
+        <w:rPr>
+          <w:rFonts w:ascii="Times New Roman" w:eastAsia="Times New Roman" w:hAnsi="Times New Roman" w:cs="Times New Roman"/>
+          <w:color w:val="000000"/>
+        </w:rPr>
+        <w:t>}</w:t>
+      </w:r>
+    </w:p>
+    <w:p>
+      <w:pPr>
+        <w:shd w:val="clear" w:color="auto" w:fill="FFFFFF"/>
+        <w:tabs>
+          <w:tab w:val="left" w:pos="916"/>
+          <w:tab w:val="left" w:pos="1832"/>
+          <w:tab w:val="left" w:pos="2748"/>
+          <w:tab w:val="left" w:pos="3664"/>
+          <w:tab w:val="left" w:pos="4580"/>
+          <w:tab w:val="left" w:pos="5496"/>
+          <w:tab w:val="left" w:pos="6412"/>
+          <w:tab w:val="left" w:pos="7328"/>
+          <w:tab w:val="left" w:pos="8244"/>
+          <w:tab w:val="left" w:pos="9160"/>
+          <w:tab w:val="left" w:pos="10076"/>
+          <w:tab w:val="left" w:pos="10992"/>
+          <w:tab w:val="left" w:pos="11908"/>
+          <w:tab w:val="left" w:pos="12824"/>
+          <w:tab w:val="left" w:pos="13740"/>
+          <w:tab w:val="left" w:pos="14656"/>
+        </w:tabs>
+        <w:spacing w:after="0" w:line="240" w:lineRule="auto"/>
+        <w:rPr>
+          <w:rFonts w:ascii="Times New Roman" w:eastAsia="Times New Roman" w:hAnsi="Times New Roman" w:cs="Times New Roman"/>
+          <w:color w:val="000000"/>
+        </w:rPr>
+      </w:pPr>
+    </w:p>
+    <w:p>
+      <w:pPr>
+        <w:shd w:val="clear" w:color="auto" w:fill="FFFFFF"/>
+        <w:tabs>
+          <w:tab w:val="left" w:pos="916"/>
+          <w:tab w:val="left" w:pos="1832"/>
+          <w:tab w:val="left" w:pos="2748"/>
+          <w:tab w:val="left" w:pos="3664"/>
+          <w:tab w:val="left" w:pos="4580"/>
+          <w:tab w:val="left" w:pos="5496"/>
+          <w:tab w:val="left" w:pos="6412"/>
+          <w:tab w:val="left" w:pos="7328"/>
+          <w:tab w:val="left" w:pos="8244"/>
+          <w:tab w:val="left" w:pos="9160"/>
+          <w:tab w:val="left" w:pos="10076"/>
+          <w:tab w:val="left" w:pos="10992"/>
+          <w:tab w:val="left" w:pos="11908"/>
+          <w:tab w:val="left" w:pos="12824"/>
+          <w:tab w:val="left" w:pos="13740"/>
+          <w:tab w:val="left" w:pos="14656"/>
+        </w:tabs>
+        <w:spacing w:after="0" w:line="240" w:lineRule="auto"/>
+        <w:rPr>
+          <w:rFonts w:ascii="Times New Roman" w:eastAsia="Times New Roman" w:hAnsi="Times New Roman" w:cs="Times New Roman"/>
+          <w:color w:val="000000"/>
+        </w:rPr>
+      </w:pPr>
+      <w:r>
+        <w:rPr>
+          <w:rFonts w:ascii="Times New Roman" w:eastAsia="Times New Roman" w:hAnsi="Times New Roman" w:cs="Times New Roman"/>
+          <w:color w:val="000000"/>
+        </w:rPr>
+        <w:t>Where as in the case of function expressions:</w:t>
+      </w:r>
+    </w:p>
+    <w:p>
+      <w:pPr>
+        <w:shd w:val="clear" w:color="auto" w:fill="FFFFFF"/>
+        <w:tabs>
+          <w:tab w:val="left" w:pos="916"/>
+          <w:tab w:val="left" w:pos="1832"/>
+          <w:tab w:val="left" w:pos="2748"/>
+          <w:tab w:val="left" w:pos="3664"/>
+          <w:tab w:val="left" w:pos="4580"/>
+          <w:tab w:val="left" w:pos="5496"/>
+          <w:tab w:val="left" w:pos="6412"/>
+          <w:tab w:val="left" w:pos="7328"/>
+          <w:tab w:val="left" w:pos="8244"/>
+          <w:tab w:val="left" w:pos="9160"/>
+          <w:tab w:val="left" w:pos="10076"/>
+          <w:tab w:val="left" w:pos="10992"/>
+          <w:tab w:val="left" w:pos="11908"/>
+          <w:tab w:val="left" w:pos="12824"/>
+          <w:tab w:val="left" w:pos="13740"/>
+          <w:tab w:val="left" w:pos="14656"/>
+        </w:tabs>
+        <w:spacing w:after="0" w:line="240" w:lineRule="auto"/>
+        <w:rPr>
+          <w:rFonts w:ascii="Times New Roman" w:eastAsia="Times New Roman" w:hAnsi="Times New Roman" w:cs="Times New Roman"/>
+          <w:color w:val="000000"/>
+        </w:rPr>
+      </w:pPr>
+      <w:r>
+        <w:rPr>
+          <w:rFonts w:ascii="Times New Roman" w:eastAsia="Times New Roman" w:hAnsi="Times New Roman" w:cs="Times New Roman"/>
+          <w:color w:val="000000"/>
+        </w:rPr>
+        <w:t xml:space="preserve"> </w:t>
+      </w:r>
+    </w:p>
+    <w:p>
+      <w:pPr>
+        <w:shd w:val="clear" w:color="auto" w:fill="FFFFFF"/>
+        <w:tabs>
+          <w:tab w:val="left" w:pos="916"/>
+          <w:tab w:val="left" w:pos="1832"/>
+          <w:tab w:val="left" w:pos="2748"/>
+          <w:tab w:val="left" w:pos="3664"/>
+          <w:tab w:val="left" w:pos="4580"/>
+          <w:tab w:val="left" w:pos="5496"/>
+          <w:tab w:val="left" w:pos="6412"/>
+          <w:tab w:val="left" w:pos="7328"/>
+          <w:tab w:val="left" w:pos="8244"/>
+          <w:tab w:val="left" w:pos="9160"/>
+          <w:tab w:val="left" w:pos="10076"/>
+          <w:tab w:val="left" w:pos="10992"/>
+          <w:tab w:val="left" w:pos="11908"/>
+          <w:tab w:val="left" w:pos="12824"/>
+          <w:tab w:val="left" w:pos="13740"/>
+          <w:tab w:val="left" w:pos="14656"/>
+        </w:tabs>
+        <w:spacing w:after="0" w:line="240" w:lineRule="auto"/>
+        <w:rPr>
+          <w:rFonts w:ascii="Times New Roman" w:eastAsia="Times New Roman" w:hAnsi="Times New Roman" w:cs="Times New Roman"/>
+          <w:color w:val="000000"/>
+        </w:rPr>
+      </w:pPr>
+      <w:r>
+        <w:rPr>
+          <w:rFonts w:ascii="Times New Roman" w:eastAsia="Times New Roman" w:hAnsi="Times New Roman" w:cs="Times New Roman"/>
+          <w:color w:val="000000"/>
+        </w:rPr>
+        <w:t xml:space="preserve">Var x = function </w:t>
+      </w:r>
+      <w:proofErr w:type="gramStart"/>
+      <w:r>
+        <w:rPr>
+          <w:rFonts w:ascii="Times New Roman" w:eastAsia="Times New Roman" w:hAnsi="Times New Roman" w:cs="Times New Roman"/>
+          <w:color w:val="000000"/>
+        </w:rPr>
+        <w:t>c(</w:t>
+      </w:r>
+      <w:proofErr w:type="gramEnd"/>
+      <w:r>
+        <w:rPr>
+          <w:rFonts w:ascii="Times New Roman" w:eastAsia="Times New Roman" w:hAnsi="Times New Roman" w:cs="Times New Roman"/>
+          <w:color w:val="000000"/>
+        </w:rPr>
+        <w:t>)</w:t>
+      </w:r>
+      <w:r>
+        <w:rPr>
+          <w:rFonts w:ascii="Times New Roman" w:eastAsia="Times New Roman" w:hAnsi="Times New Roman" w:cs="Times New Roman"/>
+          <w:color w:val="000000"/>
+        </w:rPr>
+        <w:tab/>
         <w:t>{</w:t>
       </w:r>
     </w:p>
     <w:p>
       <w:pPr>
-        <w:rPr>
-          <w:rFonts w:ascii="Times New Roman" w:hAnsi="Times New Roman" w:cs="Times New Roman"/>
-        </w:rPr>
-      </w:pPr>
-      <w:r>
-        <w:rPr>
-          <w:rFonts w:ascii="Times New Roman" w:hAnsi="Times New Roman" w:cs="Times New Roman"/>
-        </w:rPr>
-        <w:tab/>
-        <w:t>carModel : “KIA”</w:t>
-      </w:r>
-    </w:p>
-    <w:p>
-      <w:pPr>
-        <w:rPr>
-          <w:rFonts w:ascii="Times New Roman" w:hAnsi="Times New Roman" w:cs="Times New Roman"/>
-        </w:rPr>
-      </w:pPr>
-      <w:r>
-        <w:rPr>
-          <w:rFonts w:ascii="Times New Roman" w:hAnsi="Times New Roman" w:cs="Times New Roman"/>
-        </w:rPr>
-        <w:t>}</w:t>
-      </w:r>
-    </w:p>
-    <w:p>
-      <w:pPr>
-        <w:rPr>
-          <w:rFonts w:ascii="Times New Roman" w:hAnsi="Times New Roman" w:cs="Times New Roman"/>
-        </w:rPr>
-      </w:pPr>
-      <w:r>
-        <w:rPr>
-          <w:rFonts w:ascii="Times New Roman" w:hAnsi="Times New Roman" w:cs="Times New Roman"/>
-        </w:rPr>
-        <w:t>}</w:t>
-      </w:r>
-    </w:p>
-    <w:p>
-      <w:pPr>
-        <w:rPr>
-          <w:rFonts w:ascii="Times New Roman" w:hAnsi="Times New Roman" w:cs="Times New Roman"/>
-        </w:rPr>
-      </w:pPr>
-      <w:r>
-        <w:rPr>
-          <w:rFonts w:ascii="Times New Roman" w:hAnsi="Times New Roman" w:cs="Times New Roman"/>
-        </w:rPr>
-        <w:t>This will now will return to us the car model instead of the undefined message we got before because the ASI now sees the “{” and will not put the semi colon to fix the issues breaking our code.</w:t>
-      </w:r>
+        <w:shd w:val="clear" w:color="auto" w:fill="FFFFFF"/>
+        <w:tabs>
+          <w:tab w:val="left" w:pos="916"/>
+          <w:tab w:val="left" w:pos="1832"/>
+          <w:tab w:val="left" w:pos="2748"/>
+          <w:tab w:val="left" w:pos="3664"/>
+          <w:tab w:val="left" w:pos="4580"/>
+          <w:tab w:val="left" w:pos="5496"/>
+          <w:tab w:val="left" w:pos="6412"/>
+          <w:tab w:val="left" w:pos="7328"/>
+          <w:tab w:val="left" w:pos="8244"/>
+          <w:tab w:val="left" w:pos="9160"/>
+          <w:tab w:val="left" w:pos="10076"/>
+          <w:tab w:val="left" w:pos="10992"/>
+          <w:tab w:val="left" w:pos="11908"/>
+          <w:tab w:val="left" w:pos="12824"/>
+          <w:tab w:val="left" w:pos="13740"/>
+          <w:tab w:val="left" w:pos="14656"/>
+        </w:tabs>
+        <w:spacing w:after="0" w:line="240" w:lineRule="auto"/>
+        <w:rPr>
+          <w:rFonts w:ascii="Times New Roman" w:eastAsia="Times New Roman" w:hAnsi="Times New Roman" w:cs="Times New Roman"/>
+          <w:color w:val="000000"/>
+        </w:rPr>
+      </w:pPr>
+      <w:r>
+        <w:rPr>
+          <w:rFonts w:ascii="Times New Roman" w:eastAsia="Times New Roman" w:hAnsi="Times New Roman" w:cs="Times New Roman"/>
+          <w:color w:val="000000"/>
+        </w:rPr>
+        <w:t xml:space="preserve"> Console.log (“Something”);</w:t>
+      </w:r>
+    </w:p>
+    <w:p>
+      <w:pPr>
+        <w:shd w:val="clear" w:color="auto" w:fill="FFFFFF"/>
+        <w:spacing w:before="100" w:beforeAutospacing="1" w:after="100" w:afterAutospacing="1" w:line="240" w:lineRule="auto"/>
+        <w:rPr>
+          <w:rFonts w:ascii="Times New Roman" w:hAnsi="Times New Roman" w:cs="Times New Roman"/>
+          <w:shd w:val="clear" w:color="auto" w:fill="FFFFFF"/>
+        </w:rPr>
+      </w:pPr>
+      <w:r>
+        <w:rPr>
+          <w:rFonts w:ascii="Times New Roman" w:hAnsi="Times New Roman" w:cs="Times New Roman"/>
+          <w:shd w:val="clear" w:color="auto" w:fill="FFFFFF"/>
+        </w:rPr>
+        <w:t>In the case of the Function declaration the function is hoisted and is given a value of undefined in the co</w:t>
+      </w:r>
+      <w:r>
+        <w:rPr>
+          <w:rFonts w:ascii="Times New Roman" w:hAnsi="Times New Roman" w:cs="Times New Roman"/>
+          <w:shd w:val="clear" w:color="auto" w:fill="FFFFFF"/>
+        </w:rPr>
+        <w:t xml:space="preserve">mpilation phase, but in the case of Function expression it the function isn’t hoisted but the var x is. </w:t>
+      </w:r>
+      <w:proofErr w:type="gramStart"/>
+      <w:r>
+        <w:rPr>
+          <w:rFonts w:ascii="Times New Roman" w:hAnsi="Times New Roman" w:cs="Times New Roman"/>
+          <w:shd w:val="clear" w:color="auto" w:fill="FFFFFF"/>
+        </w:rPr>
+        <w:t>So</w:t>
+      </w:r>
+      <w:proofErr w:type="gramEnd"/>
+      <w:r>
+        <w:rPr>
+          <w:rFonts w:ascii="Times New Roman" w:hAnsi="Times New Roman" w:cs="Times New Roman"/>
+          <w:shd w:val="clear" w:color="auto" w:fill="FFFFFF"/>
+        </w:rPr>
+        <w:t xml:space="preserve"> if we want to declared a function before defining it we would need to use a function declaration. But we can immediately invoke a Function expression but we can’t do that with a function declaration.</w:t>
+      </w:r>
+    </w:p>
+    <w:p>
+      <w:pPr>
+        <w:rPr>
+          <w:rFonts w:ascii="Times New Roman" w:hAnsi="Times New Roman" w:cs="Times New Roman"/>
+          <w:color w:val="333333"/>
+          <w:shd w:val="clear" w:color="auto" w:fill="FFFFFF"/>
+        </w:rPr>
+      </w:pPr>
+      <w:r>
+        <w:rPr>
+          <w:rFonts w:ascii="Times New Roman" w:hAnsi="Times New Roman" w:cs="Times New Roman"/>
+        </w:rPr>
+        <w:t>Evaluating an object literal</w:t>
+      </w:r>
+      <w:r>
+        <w:rPr>
+          <w:rFonts w:ascii="Times New Roman" w:hAnsi="Times New Roman" w:cs="Times New Roman"/>
+        </w:rPr>
+        <w:t xml:space="preserve"> using eval </w:t>
+      </w:r>
+      <w:r>
+        <w:rPr>
+          <w:rFonts w:ascii="Times New Roman" w:hAnsi="Times New Roman" w:cs="Times New Roman"/>
+          <w:color w:val="333333"/>
+          <w:shd w:val="clear" w:color="auto" w:fill="FFFFFF"/>
+        </w:rPr>
+        <w:t>parses its argument in statement context. You have to put parentheses around an object literal if you want </w:t>
+      </w:r>
+      <w:r>
+        <w:rPr>
+          <w:rStyle w:val="HTMLCode"/>
+          <w:rFonts w:ascii="Times New Roman" w:eastAsiaTheme="majorEastAsia" w:hAnsi="Times New Roman" w:cs="Times New Roman"/>
+          <w:color w:val="333333"/>
+          <w:sz w:val="22"/>
+          <w:szCs w:val="22"/>
+          <w:bdr w:val="none" w:sz="0" w:space="0" w:color="auto" w:frame="1"/>
+          <w:shd w:val="clear" w:color="auto" w:fill="FFFFFF"/>
+        </w:rPr>
+        <w:t>eval</w:t>
+      </w:r>
+      <w:r>
+        <w:rPr>
+          <w:rFonts w:ascii="Times New Roman" w:hAnsi="Times New Roman" w:cs="Times New Roman"/>
+          <w:color w:val="333333"/>
+          <w:shd w:val="clear" w:color="auto" w:fill="FFFFFF"/>
+        </w:rPr>
+        <w:t> to return an object</w:t>
+      </w:r>
+      <w:r>
+        <w:rPr>
+          <w:rFonts w:ascii="Times New Roman" w:hAnsi="Times New Roman" w:cs="Times New Roman"/>
+          <w:color w:val="333333"/>
+          <w:shd w:val="clear" w:color="auto" w:fill="FFFFFF"/>
+        </w:rPr>
+        <w:t>.</w:t>
+      </w:r>
+    </w:p>
+    <w:p>
+      <w:pPr>
+        <w:rPr>
+          <w:rFonts w:ascii="Times New Roman" w:hAnsi="Times New Roman" w:cs="Times New Roman"/>
+        </w:rPr>
+      </w:pPr>
+      <w:r>
+        <w:rPr>
+          <w:rFonts w:ascii="Times New Roman" w:hAnsi="Times New Roman" w:cs="Times New Roman"/>
+        </w:rPr>
+        <w:t xml:space="preserve">&gt; </w:t>
+      </w:r>
+      <w:proofErr w:type="gramStart"/>
+      <w:r>
+        <w:rPr>
+          <w:rFonts w:ascii="Times New Roman" w:hAnsi="Times New Roman" w:cs="Times New Roman"/>
+        </w:rPr>
+        <w:t>eval(</w:t>
+      </w:r>
+      <w:proofErr w:type="gramEnd"/>
+      <w:r>
+        <w:rPr>
+          <w:rFonts w:ascii="Times New Roman" w:hAnsi="Times New Roman" w:cs="Times New Roman"/>
+        </w:rPr>
+        <w:t>'{ foo: 123 }')</w:t>
+      </w:r>
+    </w:p>
+    <w:p>
+      <w:pPr>
+        <w:rPr>
+          <w:rFonts w:ascii="Times New Roman" w:hAnsi="Times New Roman" w:cs="Times New Roman"/>
+        </w:rPr>
+      </w:pPr>
+      <w:r>
+        <w:rPr>
+          <w:rFonts w:ascii="Times New Roman" w:hAnsi="Times New Roman" w:cs="Times New Roman"/>
+        </w:rPr>
+        <w:t xml:space="preserve"> 123 </w:t>
+      </w:r>
+    </w:p>
+    <w:p>
+      <w:pPr>
+        <w:rPr>
+          <w:rFonts w:ascii="Times New Roman" w:hAnsi="Times New Roman" w:cs="Times New Roman"/>
+        </w:rPr>
+      </w:pPr>
+      <w:r>
+        <w:rPr>
+          <w:rFonts w:ascii="Times New Roman" w:hAnsi="Times New Roman" w:cs="Times New Roman"/>
+        </w:rPr>
+        <w:t xml:space="preserve">&gt; </w:t>
+      </w:r>
+      <w:proofErr w:type="gramStart"/>
+      <w:r>
+        <w:rPr>
+          <w:rFonts w:ascii="Times New Roman" w:hAnsi="Times New Roman" w:cs="Times New Roman"/>
+        </w:rPr>
+        <w:t>eval(</w:t>
+      </w:r>
+      <w:proofErr w:type="gramEnd"/>
+      <w:r>
+        <w:rPr>
+          <w:rFonts w:ascii="Times New Roman" w:hAnsi="Times New Roman" w:cs="Times New Roman"/>
+        </w:rPr>
+        <w:t xml:space="preserve">'({ foo: 123 })') </w:t>
+      </w:r>
+    </w:p>
+    <w:p>
+      <w:pPr>
+        <w:rPr>
+          <w:rFonts w:ascii="Times New Roman" w:hAnsi="Times New Roman" w:cs="Times New Roman"/>
+        </w:rPr>
+      </w:pPr>
+      <w:proofErr w:type="gramStart"/>
+      <w:r>
+        <w:rPr>
+          <w:rFonts w:ascii="Times New Roman" w:hAnsi="Times New Roman" w:cs="Times New Roman"/>
+        </w:rPr>
+        <w:t>{ foo</w:t>
+      </w:r>
+      <w:proofErr w:type="gramEnd"/>
+      <w:r>
+        <w:rPr>
+          <w:rFonts w:ascii="Times New Roman" w:hAnsi="Times New Roman" w:cs="Times New Roman"/>
+        </w:rPr>
+        <w:t>: 123 }</w:t>
+      </w:r>
+    </w:p>
+    <w:p>
+      <w:pPr>
+        <w:rPr>
+          <w:rFonts w:ascii="Times New Roman" w:hAnsi="Times New Roman" w:cs="Times New Roman"/>
+        </w:rPr>
+      </w:pPr>
+      <w:r>
+        <w:rPr>
+          <w:rFonts w:ascii="Times New Roman" w:hAnsi="Times New Roman" w:cs="Times New Roman"/>
+        </w:rPr>
+        <w:t>The following code is an </w:t>
+      </w:r>
+      <w:r>
+        <w:rPr>
+          <w:rStyle w:val="Emphasis"/>
+          <w:rFonts w:ascii="Times New Roman" w:hAnsi="Times New Roman" w:cs="Times New Roman"/>
+          <w:bdr w:val="none" w:sz="0" w:space="0" w:color="auto" w:frame="1"/>
+        </w:rPr>
+        <w:t>immediately invoked function expression</w:t>
+      </w:r>
+      <w:r>
+        <w:rPr>
+          <w:rFonts w:ascii="Times New Roman" w:hAnsi="Times New Roman" w:cs="Times New Roman"/>
+        </w:rPr>
+        <w:t> (IIFE), a function whose body is executed right away (you’ll learn what IIFEs are used for in </w:t>
+      </w:r>
+      <w:hyperlink r:id="rId22" w:anchor="iife" w:tooltip="Introducing a New Scope via an IIFE" w:history="1">
+        <w:r>
+          <w:rPr>
+            <w:rStyle w:val="Hyperlink"/>
+            <w:rFonts w:ascii="Times New Roman" w:hAnsi="Times New Roman" w:cs="Times New Roman"/>
+            <w:color w:val="auto"/>
+            <w:u w:val="none"/>
+            <w:bdr w:val="none" w:sz="0" w:space="0" w:color="auto" w:frame="1"/>
+          </w:rPr>
+          <w:t>Introducing a New Scope via an IIFE</w:t>
+        </w:r>
+      </w:hyperlink>
+      <w:r>
+        <w:rPr>
+          <w:rFonts w:ascii="Times New Roman" w:hAnsi="Times New Roman" w:cs="Times New Roman"/>
+        </w:rPr>
+        <w:t>):</w:t>
+      </w:r>
+    </w:p>
+    <w:p>
+      <w:pPr>
+        <w:rPr>
+          <w:rFonts w:ascii="Times New Roman" w:hAnsi="Times New Roman" w:cs="Times New Roman"/>
+        </w:rPr>
+      </w:pPr>
+      <w:r>
+        <w:rPr>
+          <w:rFonts w:ascii="Times New Roman" w:hAnsi="Times New Roman" w:cs="Times New Roman"/>
+        </w:rPr>
+        <w:t>&gt; (function () {return '</w:t>
+      </w:r>
+      <w:proofErr w:type="spellStart"/>
+      <w:r>
+        <w:rPr>
+          <w:rFonts w:ascii="Times New Roman" w:hAnsi="Times New Roman" w:cs="Times New Roman"/>
+        </w:rPr>
+        <w:t>abc</w:t>
+      </w:r>
+      <w:proofErr w:type="spellEnd"/>
+      <w:proofErr w:type="gramStart"/>
+      <w:r>
+        <w:rPr>
+          <w:rFonts w:ascii="Times New Roman" w:hAnsi="Times New Roman" w:cs="Times New Roman"/>
+        </w:rPr>
+        <w:t>' }</w:t>
+      </w:r>
+      <w:proofErr w:type="gramEnd"/>
+      <w:r>
+        <w:rPr>
+          <w:rFonts w:ascii="Times New Roman" w:hAnsi="Times New Roman" w:cs="Times New Roman"/>
+        </w:rPr>
+        <w:t>())</w:t>
+      </w:r>
+    </w:p>
+    <w:p>
+      <w:pPr>
+        <w:rPr>
+          <w:rFonts w:ascii="Times New Roman" w:hAnsi="Times New Roman" w:cs="Times New Roman"/>
+        </w:rPr>
+      </w:pPr>
+      <w:r>
+        <w:rPr>
+          <w:rFonts w:ascii="Times New Roman" w:hAnsi="Times New Roman" w:cs="Times New Roman"/>
+        </w:rPr>
+        <w:t xml:space="preserve"> '</w:t>
+      </w:r>
+      <w:proofErr w:type="spellStart"/>
+      <w:r>
+        <w:rPr>
+          <w:rFonts w:ascii="Times New Roman" w:hAnsi="Times New Roman" w:cs="Times New Roman"/>
+        </w:rPr>
+        <w:t>abc</w:t>
+      </w:r>
+      <w:proofErr w:type="spellEnd"/>
+      <w:r>
+        <w:rPr>
+          <w:rFonts w:ascii="Times New Roman" w:hAnsi="Times New Roman" w:cs="Times New Roman"/>
+        </w:rPr>
+        <w:t>'</w:t>
+      </w:r>
+    </w:p>
+    <w:p>
+      <w:pPr>
+        <w:shd w:val="clear" w:color="auto" w:fill="FFFFFF"/>
+        <w:spacing w:before="100" w:beforeAutospacing="1" w:after="100" w:afterAutospacing="1" w:line="240" w:lineRule="auto"/>
+        <w:rPr>
+          <w:rFonts w:ascii="Times New Roman" w:hAnsi="Times New Roman" w:cs="Times New Roman"/>
+          <w:shd w:val="clear" w:color="auto" w:fill="FFFFFF"/>
+        </w:rPr>
+      </w:pPr>
+    </w:p>
+    <w:p>
+      <w:pPr>
+        <w:shd w:val="clear" w:color="auto" w:fill="FFFFFF"/>
+        <w:spacing w:before="100" w:beforeAutospacing="1" w:after="100" w:afterAutospacing="1" w:line="240" w:lineRule="auto"/>
+        <w:rPr>
+          <w:rFonts w:ascii="Times New Roman" w:hAnsi="Times New Roman" w:cs="Times New Roman"/>
+        </w:rPr>
+      </w:pPr>
+      <w:r>
+        <w:rPr>
+          <w:rFonts w:ascii="Times New Roman" w:hAnsi="Times New Roman" w:cs="Times New Roman"/>
+          <w:shd w:val="clear" w:color="auto" w:fill="FFFFFF"/>
+        </w:rPr>
+        <w:t xml:space="preserve"> </w:t>
+      </w:r>
+    </w:p>
+    <w:p>
+      <w:pPr>
+        <w:rPr>
+          <w:rFonts w:ascii="Times New Roman" w:hAnsi="Times New Roman" w:cs="Times New Roman"/>
+        </w:rPr>
+      </w:pPr>
     </w:p>
     <w:p>
       <w:pPr>
@@ -3494,6 +5473,95 @@
     </w:lvl>
   </w:abstractNum>
   <w:abstractNum w:abstractNumId="3" w15:restartNumberingAfterBreak="0">
+    <w:nsid w:val="08456F1C"/>
+    <w:multiLevelType w:val="hybridMultilevel"/>
+    <w:tmpl w:val="0582CEDC"/>
+    <w:lvl w:ilvl="0" w:tplc="0409000F">
+      <w:start w:val="1"/>
+      <w:numFmt w:val="decimal"/>
+      <w:lvlText w:val="%1."/>
+      <w:lvlJc w:val="left"/>
+      <w:pPr>
+        <w:ind w:left="720" w:hanging="360"/>
+      </w:pPr>
+      <w:rPr>
+        <w:rFonts w:hint="default"/>
+      </w:rPr>
+    </w:lvl>
+    <w:lvl w:ilvl="1" w:tplc="04090019" w:tentative="1">
+      <w:start w:val="1"/>
+      <w:numFmt w:val="lowerLetter"/>
+      <w:lvlText w:val="%2."/>
+      <w:lvlJc w:val="left"/>
+      <w:pPr>
+        <w:ind w:left="1440" w:hanging="360"/>
+      </w:pPr>
+    </w:lvl>
+    <w:lvl w:ilvl="2" w:tplc="0409001B" w:tentative="1">
+      <w:start w:val="1"/>
+      <w:numFmt w:val="lowerRoman"/>
+      <w:lvlText w:val="%3."/>
+      <w:lvlJc w:val="right"/>
+      <w:pPr>
+        <w:ind w:left="2160" w:hanging="180"/>
+      </w:pPr>
+    </w:lvl>
+    <w:lvl w:ilvl="3" w:tplc="0409000F" w:tentative="1">
+      <w:start w:val="1"/>
+      <w:numFmt w:val="decimal"/>
+      <w:lvlText w:val="%4."/>
+      <w:lvlJc w:val="left"/>
+      <w:pPr>
+        <w:ind w:left="2880" w:hanging="360"/>
+      </w:pPr>
+    </w:lvl>
+    <w:lvl w:ilvl="4" w:tplc="04090019" w:tentative="1">
+      <w:start w:val="1"/>
+      <w:numFmt w:val="lowerLetter"/>
+      <w:lvlText w:val="%5."/>
+      <w:lvlJc w:val="left"/>
+      <w:pPr>
+        <w:ind w:left="3600" w:hanging="360"/>
+      </w:pPr>
+    </w:lvl>
+    <w:lvl w:ilvl="5" w:tplc="0409001B" w:tentative="1">
+      <w:start w:val="1"/>
+      <w:numFmt w:val="lowerRoman"/>
+      <w:lvlText w:val="%6."/>
+      <w:lvlJc w:val="right"/>
+      <w:pPr>
+        <w:ind w:left="4320" w:hanging="180"/>
+      </w:pPr>
+    </w:lvl>
+    <w:lvl w:ilvl="6" w:tplc="0409000F" w:tentative="1">
+      <w:start w:val="1"/>
+      <w:numFmt w:val="decimal"/>
+      <w:lvlText w:val="%7."/>
+      <w:lvlJc w:val="left"/>
+      <w:pPr>
+        <w:ind w:left="5040" w:hanging="360"/>
+      </w:pPr>
+    </w:lvl>
+    <w:lvl w:ilvl="7" w:tplc="04090019" w:tentative="1">
+      <w:start w:val="1"/>
+      <w:numFmt w:val="lowerLetter"/>
+      <w:lvlText w:val="%8."/>
+      <w:lvlJc w:val="left"/>
+      <w:pPr>
+        <w:ind w:left="5760" w:hanging="360"/>
+      </w:pPr>
+    </w:lvl>
+    <w:lvl w:ilvl="8" w:tplc="0409001B" w:tentative="1">
+      <w:start w:val="1"/>
+      <w:numFmt w:val="lowerRoman"/>
+      <w:lvlText w:val="%9."/>
+      <w:lvlJc w:val="right"/>
+      <w:pPr>
+        <w:ind w:left="6480" w:hanging="180"/>
+      </w:pPr>
+    </w:lvl>
+  </w:abstractNum>
+  <w:abstractNum w:abstractNumId="4" w15:restartNumberingAfterBreak="0">
     <w:nsid w:val="0BA558DA"/>
     <w:multiLevelType w:val="multilevel"/>
     <w:tmpl w:val="DDACA86E"/>
@@ -3642,7 +5710,7 @@
       </w:rPr>
     </w:lvl>
   </w:abstractNum>
-  <w:abstractNum w:abstractNumId="4" w15:restartNumberingAfterBreak="0">
+  <w:abstractNum w:abstractNumId="5" w15:restartNumberingAfterBreak="0">
     <w:nsid w:val="0E127838"/>
     <w:multiLevelType w:val="hybridMultilevel"/>
     <w:tmpl w:val="3CC6CD08"/>
@@ -3731,7 +5799,245 @@
       </w:pPr>
     </w:lvl>
   </w:abstractNum>
-  <w:abstractNum w:abstractNumId="5" w15:restartNumberingAfterBreak="0">
+  <w:abstractNum w:abstractNumId="6" w15:restartNumberingAfterBreak="0">
+    <w:nsid w:val="302539C3"/>
+    <w:multiLevelType w:val="hybridMultilevel"/>
+    <w:tmpl w:val="6720CC88"/>
+    <w:lvl w:ilvl="0" w:tplc="0409000F">
+      <w:start w:val="1"/>
+      <w:numFmt w:val="decimal"/>
+      <w:lvlText w:val="%1."/>
+      <w:lvlJc w:val="left"/>
+      <w:pPr>
+        <w:ind w:left="900" w:hanging="360"/>
+      </w:pPr>
+      <w:rPr>
+        <w:rFonts w:hint="default"/>
+      </w:rPr>
+    </w:lvl>
+    <w:lvl w:ilvl="1" w:tplc="04090019" w:tentative="1">
+      <w:start w:val="1"/>
+      <w:numFmt w:val="lowerLetter"/>
+      <w:lvlText w:val="%2."/>
+      <w:lvlJc w:val="left"/>
+      <w:pPr>
+        <w:ind w:left="1620" w:hanging="360"/>
+      </w:pPr>
+    </w:lvl>
+    <w:lvl w:ilvl="2" w:tplc="0409001B" w:tentative="1">
+      <w:start w:val="1"/>
+      <w:numFmt w:val="lowerRoman"/>
+      <w:lvlText w:val="%3."/>
+      <w:lvlJc w:val="right"/>
+      <w:pPr>
+        <w:ind w:left="2340" w:hanging="180"/>
+      </w:pPr>
+    </w:lvl>
+    <w:lvl w:ilvl="3" w:tplc="0409000F" w:tentative="1">
+      <w:start w:val="1"/>
+      <w:numFmt w:val="decimal"/>
+      <w:lvlText w:val="%4."/>
+      <w:lvlJc w:val="left"/>
+      <w:pPr>
+        <w:ind w:left="3060" w:hanging="360"/>
+      </w:pPr>
+    </w:lvl>
+    <w:lvl w:ilvl="4" w:tplc="04090019" w:tentative="1">
+      <w:start w:val="1"/>
+      <w:numFmt w:val="lowerLetter"/>
+      <w:lvlText w:val="%5."/>
+      <w:lvlJc w:val="left"/>
+      <w:pPr>
+        <w:ind w:left="3780" w:hanging="360"/>
+      </w:pPr>
+    </w:lvl>
+    <w:lvl w:ilvl="5" w:tplc="0409001B" w:tentative="1">
+      <w:start w:val="1"/>
+      <w:numFmt w:val="lowerRoman"/>
+      <w:lvlText w:val="%6."/>
+      <w:lvlJc w:val="right"/>
+      <w:pPr>
+        <w:ind w:left="4500" w:hanging="180"/>
+      </w:pPr>
+    </w:lvl>
+    <w:lvl w:ilvl="6" w:tplc="0409000F" w:tentative="1">
+      <w:start w:val="1"/>
+      <w:numFmt w:val="decimal"/>
+      <w:lvlText w:val="%7."/>
+      <w:lvlJc w:val="left"/>
+      <w:pPr>
+        <w:ind w:left="5220" w:hanging="360"/>
+      </w:pPr>
+    </w:lvl>
+    <w:lvl w:ilvl="7" w:tplc="04090019" w:tentative="1">
+      <w:start w:val="1"/>
+      <w:numFmt w:val="lowerLetter"/>
+      <w:lvlText w:val="%8."/>
+      <w:lvlJc w:val="left"/>
+      <w:pPr>
+        <w:ind w:left="5940" w:hanging="360"/>
+      </w:pPr>
+    </w:lvl>
+    <w:lvl w:ilvl="8" w:tplc="0409001B" w:tentative="1">
+      <w:start w:val="1"/>
+      <w:numFmt w:val="lowerRoman"/>
+      <w:lvlText w:val="%9."/>
+      <w:lvlJc w:val="right"/>
+      <w:pPr>
+        <w:ind w:left="6660" w:hanging="180"/>
+      </w:pPr>
+    </w:lvl>
+  </w:abstractNum>
+  <w:abstractNum w:abstractNumId="7" w15:restartNumberingAfterBreak="0">
+    <w:nsid w:val="4B507234"/>
+    <w:multiLevelType w:val="multilevel"/>
+    <w:tmpl w:val="F42E36CA"/>
+    <w:lvl w:ilvl="0">
+      <w:start w:val="1"/>
+      <w:numFmt w:val="bullet"/>
+      <w:lvlText w:val=""/>
+      <w:lvlJc w:val="left"/>
+      <w:pPr>
+        <w:tabs>
+          <w:tab w:val="num" w:pos="720"/>
+        </w:tabs>
+        <w:ind w:left="720" w:hanging="360"/>
+      </w:pPr>
+      <w:rPr>
+        <w:rFonts w:ascii="Symbol" w:hAnsi="Symbol" w:hint="default"/>
+        <w:sz w:val="20"/>
+      </w:rPr>
+    </w:lvl>
+    <w:lvl w:ilvl="1" w:tentative="1">
+      <w:start w:val="1"/>
+      <w:numFmt w:val="bullet"/>
+      <w:lvlText w:val="o"/>
+      <w:lvlJc w:val="left"/>
+      <w:pPr>
+        <w:tabs>
+          <w:tab w:val="num" w:pos="1440"/>
+        </w:tabs>
+        <w:ind w:left="1440" w:hanging="360"/>
+      </w:pPr>
+      <w:rPr>
+        <w:rFonts w:ascii="Courier New" w:hAnsi="Courier New" w:hint="default"/>
+        <w:sz w:val="20"/>
+      </w:rPr>
+    </w:lvl>
+    <w:lvl w:ilvl="2" w:tentative="1">
+      <w:start w:val="1"/>
+      <w:numFmt w:val="bullet"/>
+      <w:lvlText w:val=""/>
+      <w:lvlJc w:val="left"/>
+      <w:pPr>
+        <w:tabs>
+          <w:tab w:val="num" w:pos="2160"/>
+        </w:tabs>
+        <w:ind w:left="2160" w:hanging="360"/>
+      </w:pPr>
+      <w:rPr>
+        <w:rFonts w:ascii="Wingdings" w:hAnsi="Wingdings" w:hint="default"/>
+        <w:sz w:val="20"/>
+      </w:rPr>
+    </w:lvl>
+    <w:lvl w:ilvl="3" w:tentative="1">
+      <w:start w:val="1"/>
+      <w:numFmt w:val="bullet"/>
+      <w:lvlText w:val=""/>
+      <w:lvlJc w:val="left"/>
+      <w:pPr>
+        <w:tabs>
+          <w:tab w:val="num" w:pos="2880"/>
+        </w:tabs>
+        <w:ind w:left="2880" w:hanging="360"/>
+      </w:pPr>
+      <w:rPr>
+        <w:rFonts w:ascii="Wingdings" w:hAnsi="Wingdings" w:hint="default"/>
+        <w:sz w:val="20"/>
+      </w:rPr>
+    </w:lvl>
+    <w:lvl w:ilvl="4" w:tentative="1">
+      <w:start w:val="1"/>
+      <w:numFmt w:val="bullet"/>
+      <w:lvlText w:val=""/>
+      <w:lvlJc w:val="left"/>
+      <w:pPr>
+        <w:tabs>
+          <w:tab w:val="num" w:pos="3600"/>
+        </w:tabs>
+        <w:ind w:left="3600" w:hanging="360"/>
+      </w:pPr>
+      <w:rPr>
+        <w:rFonts w:ascii="Wingdings" w:hAnsi="Wingdings" w:hint="default"/>
+        <w:sz w:val="20"/>
+      </w:rPr>
+    </w:lvl>
+    <w:lvl w:ilvl="5" w:tentative="1">
+      <w:start w:val="1"/>
+      <w:numFmt w:val="bullet"/>
+      <w:lvlText w:val=""/>
+      <w:lvlJc w:val="left"/>
+      <w:pPr>
+        <w:tabs>
+          <w:tab w:val="num" w:pos="4320"/>
+        </w:tabs>
+        <w:ind w:left="4320" w:hanging="360"/>
+      </w:pPr>
+      <w:rPr>
+        <w:rFonts w:ascii="Wingdings" w:hAnsi="Wingdings" w:hint="default"/>
+        <w:sz w:val="20"/>
+      </w:rPr>
+    </w:lvl>
+    <w:lvl w:ilvl="6" w:tentative="1">
+      <w:start w:val="1"/>
+      <w:numFmt w:val="bullet"/>
+      <w:lvlText w:val=""/>
+      <w:lvlJc w:val="left"/>
+      <w:pPr>
+        <w:tabs>
+          <w:tab w:val="num" w:pos="5040"/>
+        </w:tabs>
+        <w:ind w:left="5040" w:hanging="360"/>
+      </w:pPr>
+      <w:rPr>
+        <w:rFonts w:ascii="Wingdings" w:hAnsi="Wingdings" w:hint="default"/>
+        <w:sz w:val="20"/>
+      </w:rPr>
+    </w:lvl>
+    <w:lvl w:ilvl="7" w:tentative="1">
+      <w:start w:val="1"/>
+      <w:numFmt w:val="bullet"/>
+      <w:lvlText w:val=""/>
+      <w:lvlJc w:val="left"/>
+      <w:pPr>
+        <w:tabs>
+          <w:tab w:val="num" w:pos="5760"/>
+        </w:tabs>
+        <w:ind w:left="5760" w:hanging="360"/>
+      </w:pPr>
+      <w:rPr>
+        <w:rFonts w:ascii="Wingdings" w:hAnsi="Wingdings" w:hint="default"/>
+        <w:sz w:val="20"/>
+      </w:rPr>
+    </w:lvl>
+    <w:lvl w:ilvl="8" w:tentative="1">
+      <w:start w:val="1"/>
+      <w:numFmt w:val="bullet"/>
+      <w:lvlText w:val=""/>
+      <w:lvlJc w:val="left"/>
+      <w:pPr>
+        <w:tabs>
+          <w:tab w:val="num" w:pos="6480"/>
+        </w:tabs>
+        <w:ind w:left="6480" w:hanging="360"/>
+      </w:pPr>
+      <w:rPr>
+        <w:rFonts w:ascii="Wingdings" w:hAnsi="Wingdings" w:hint="default"/>
+        <w:sz w:val="20"/>
+      </w:rPr>
+    </w:lvl>
+  </w:abstractNum>
+  <w:abstractNum w:abstractNumId="8" w15:restartNumberingAfterBreak="0">
     <w:nsid w:val="5C17201B"/>
     <w:multiLevelType w:val="hybridMultilevel"/>
     <w:tmpl w:val="2A6CD67E"/>
@@ -3820,7 +6126,7 @@
       </w:pPr>
     </w:lvl>
   </w:abstractNum>
-  <w:abstractNum w:abstractNumId="6" w15:restartNumberingAfterBreak="0">
+  <w:abstractNum w:abstractNumId="9" w15:restartNumberingAfterBreak="0">
     <w:nsid w:val="657A3A83"/>
     <w:multiLevelType w:val="hybridMultilevel"/>
     <w:tmpl w:val="4A4E07CA"/>
@@ -3933,7 +6239,7 @@
       </w:rPr>
     </w:lvl>
   </w:abstractNum>
-  <w:abstractNum w:abstractNumId="7" w15:restartNumberingAfterBreak="0">
+  <w:abstractNum w:abstractNumId="10" w15:restartNumberingAfterBreak="0">
     <w:nsid w:val="716052B4"/>
     <w:multiLevelType w:val="hybridMultilevel"/>
     <w:tmpl w:val="B64E6484"/>
@@ -4026,25 +6332,34 @@
     <w:abstractNumId w:val="2"/>
   </w:num>
   <w:num w:numId="2">
-    <w:abstractNumId w:val="5"/>
+    <w:abstractNumId w:val="8"/>
   </w:num>
   <w:num w:numId="3">
-    <w:abstractNumId w:val="7"/>
+    <w:abstractNumId w:val="10"/>
   </w:num>
   <w:num w:numId="4">
-    <w:abstractNumId w:val="4"/>
+    <w:abstractNumId w:val="5"/>
   </w:num>
   <w:num w:numId="5">
     <w:abstractNumId w:val="0"/>
   </w:num>
   <w:num w:numId="6">
-    <w:abstractNumId w:val="6"/>
+    <w:abstractNumId w:val="9"/>
   </w:num>
   <w:num w:numId="7">
-    <w:abstractNumId w:val="3"/>
+    <w:abstractNumId w:val="4"/>
   </w:num>
   <w:num w:numId="8">
     <w:abstractNumId w:val="1"/>
+  </w:num>
+  <w:num w:numId="9">
+    <w:abstractNumId w:val="7"/>
+  </w:num>
+  <w:num w:numId="10">
+    <w:abstractNumId w:val="6"/>
+  </w:num>
+  <w:num w:numId="11">
+    <w:abstractNumId w:val="3"/>
   </w:num>
 </w:numbering>
 </file>
@@ -4495,6 +6810,29 @@
       <w:szCs w:val="26"/>
     </w:rPr>
   </w:style>
+  <w:style w:type="paragraph" w:styleId="Heading4">
+    <w:name w:val="heading 4"/>
+    <w:basedOn w:val="Normal"/>
+    <w:next w:val="Normal"/>
+    <w:link w:val="Heading4Char"/>
+    <w:uiPriority w:val="9"/>
+    <w:semiHidden/>
+    <w:unhideWhenUsed/>
+    <w:qFormat/>
+    <w:rsid w:val="007B6566"/>
+    <w:pPr>
+      <w:keepNext/>
+      <w:keepLines/>
+      <w:spacing w:before="40" w:after="0"/>
+      <w:outlineLvl w:val="3"/>
+    </w:pPr>
+    <w:rPr>
+      <w:rFonts w:asciiTheme="majorHAnsi" w:eastAsiaTheme="majorEastAsia" w:hAnsiTheme="majorHAnsi" w:cstheme="majorBidi"/>
+      <w:i/>
+      <w:iCs/>
+      <w:color w:val="2F5496" w:themeColor="accent1" w:themeShade="BF"/>
+    </w:rPr>
+  </w:style>
   <w:style w:type="character" w:default="1" w:styleId="DefaultParagraphFont">
     <w:name w:val="Default Paragraph Font"/>
     <w:uiPriority w:val="1"/>
@@ -4662,6 +7000,66 @@
     <w:rPr>
       <w:i/>
       <w:iCs/>
+    </w:rPr>
+  </w:style>
+  <w:style w:type="paragraph" w:styleId="HTMLPreformatted">
+    <w:name w:val="HTML Preformatted"/>
+    <w:basedOn w:val="Normal"/>
+    <w:link w:val="HTMLPreformattedChar"/>
+    <w:uiPriority w:val="99"/>
+    <w:unhideWhenUsed/>
+    <w:rsid w:val="00FB577A"/>
+    <w:pPr>
+      <w:tabs>
+        <w:tab w:val="left" w:pos="916"/>
+        <w:tab w:val="left" w:pos="1832"/>
+        <w:tab w:val="left" w:pos="2748"/>
+        <w:tab w:val="left" w:pos="3664"/>
+        <w:tab w:val="left" w:pos="4580"/>
+        <w:tab w:val="left" w:pos="5496"/>
+        <w:tab w:val="left" w:pos="6412"/>
+        <w:tab w:val="left" w:pos="7328"/>
+        <w:tab w:val="left" w:pos="8244"/>
+        <w:tab w:val="left" w:pos="9160"/>
+        <w:tab w:val="left" w:pos="10076"/>
+        <w:tab w:val="left" w:pos="10992"/>
+        <w:tab w:val="left" w:pos="11908"/>
+        <w:tab w:val="left" w:pos="12824"/>
+        <w:tab w:val="left" w:pos="13740"/>
+        <w:tab w:val="left" w:pos="14656"/>
+      </w:tabs>
+      <w:spacing w:after="0" w:line="240" w:lineRule="auto"/>
+    </w:pPr>
+    <w:rPr>
+      <w:rFonts w:ascii="Courier New" w:eastAsia="Times New Roman" w:hAnsi="Courier New" w:cs="Courier New"/>
+      <w:sz w:val="20"/>
+      <w:szCs w:val="20"/>
+    </w:rPr>
+  </w:style>
+  <w:style w:type="character" w:customStyle="1" w:styleId="HTMLPreformattedChar">
+    <w:name w:val="HTML Preformatted Char"/>
+    <w:basedOn w:val="DefaultParagraphFont"/>
+    <w:link w:val="HTMLPreformatted"/>
+    <w:uiPriority w:val="99"/>
+    <w:rsid w:val="00FB577A"/>
+    <w:rPr>
+      <w:rFonts w:ascii="Courier New" w:eastAsia="Times New Roman" w:hAnsi="Courier New" w:cs="Courier New"/>
+      <w:sz w:val="20"/>
+      <w:szCs w:val="20"/>
+    </w:rPr>
+  </w:style>
+  <w:style w:type="character" w:customStyle="1" w:styleId="Heading4Char">
+    <w:name w:val="Heading 4 Char"/>
+    <w:basedOn w:val="DefaultParagraphFont"/>
+    <w:link w:val="Heading4"/>
+    <w:uiPriority w:val="9"/>
+    <w:semiHidden/>
+    <w:rsid w:val="007B6566"/>
+    <w:rPr>
+      <w:rFonts w:asciiTheme="majorHAnsi" w:eastAsiaTheme="majorEastAsia" w:hAnsiTheme="majorHAnsi" w:cstheme="majorBidi"/>
+      <w:i/>
+      <w:iCs/>
+      <w:color w:val="2F5496" w:themeColor="accent1" w:themeShade="BF"/>
     </w:rPr>
   </w:style>
 </w:styles>

</xml_diff>